<commit_message>
Mehr symbolische Konstanten eingeführt, Kommentare
</commit_message>
<xml_diff>
--- a/Festlegungen/DOKUMENTATION.docx
+++ b/Festlegungen/DOKUMENTATION.docx
@@ -64,23 +64,21 @@
         <w:spacing w:after="0"/>
       </w:pPr>
       <w:r>
-        <w:t>Jeder Spieler hat ein Feld, auf dem er seine Schiffe setzt und auf das vom Gegenspieler geschossen wird. Diese Felder sind quadratisch, die Größe kann zwischen 10*10 bis 20*20 gewählt werden.</w:t>
-      </w:r>
-    </w:p>
-    <w:p>
-      <w:pPr>
-        <w:spacing w:after="0"/>
-      </w:pPr>
-      <w:r>
-        <w:t xml:space="preserve">Realisiert werden sie durch 2D-Matrizen vom Typ </w:t>
-      </w:r>
-      <w:proofErr w:type="spellStart"/>
-      <w:r>
-        <w:t>char</w:t>
-      </w:r>
-      <w:proofErr w:type="spellEnd"/>
-      <w:r>
-        <w:t>. Die Werte in einer Matrix stehen für:</w:t>
+        <w:t xml:space="preserve">Jeder Spieler hat ein Feld, auf dem er seine Schiffe setzt und auf das vom Gegenspieler geschossen wird. Diese Felder sind quadratisch, die Größe kann zwischen 10*10 bis 20*20 </w:t>
+      </w:r>
+      <w:r>
+        <w:t xml:space="preserve">(mittels symbolischer Konstante einstellbar) </w:t>
+      </w:r>
+      <w:r>
+        <w:t>gewählt werden.</w:t>
+      </w:r>
+    </w:p>
+    <w:p>
+      <w:pPr>
+        <w:spacing w:after="0"/>
+      </w:pPr>
+      <w:r>
+        <w:t>Realisiert werden sie durch 2D-Matrizen vom Typ char. Die Werte in einer Matrix stehen für:</w:t>
       </w:r>
     </w:p>
     <w:p>
@@ -137,7 +135,7 @@
         <w:t xml:space="preserve"> wurde geschossen und </w:t>
       </w:r>
       <w:r>
-        <w:t>es befand sich kein Schiff dort)</w:t>
+        <w:t>es befand sich ein Schiff dort)</w:t>
       </w:r>
     </w:p>
     <w:p>
@@ -153,65 +151,49 @@
         <w:spacing w:after="0"/>
       </w:pPr>
       <w:r>
-        <w:t xml:space="preserve">D         = </w:t>
-      </w:r>
-      <w:proofErr w:type="spellStart"/>
-      <w:r>
-        <w:t>Downed</w:t>
-      </w:r>
-      <w:proofErr w:type="spellEnd"/>
-      <w:r>
-        <w:t xml:space="preserve"> (Hier liegt ein Schiff, das komplett zerstört wurde)</w:t>
-      </w:r>
-    </w:p>
-    <w:p>
-      <w:pPr>
-        <w:spacing w:after="0"/>
-      </w:pPr>
-    </w:p>
-    <w:p>
-      <w:pPr>
-        <w:spacing w:after="0"/>
-      </w:pPr>
-      <w:r>
-        <w:t xml:space="preserve">Diese Matrizen werden zu internen Berechnungen verwendet. Bei der Ausgabe einer Matrix wird diese mit Hilfe von </w:t>
-      </w:r>
-      <w:proofErr w:type="spellStart"/>
-      <w:r>
-        <w:t>Ascii</w:t>
-      </w:r>
-      <w:proofErr w:type="spellEnd"/>
-      <w:r>
-        <w:t>-Art verschönert und zensiert.</w:t>
-      </w:r>
-    </w:p>
-    <w:p>
-      <w:pPr>
-        <w:spacing w:after="0"/>
-      </w:pPr>
-    </w:p>
-    <w:p>
-      <w:pPr>
-        <w:spacing w:after="0"/>
-      </w:pPr>
-      <w:r>
-        <w:t xml:space="preserve">Die Anzahl und Länge der verfügbaren Schiffe wird vom Spieler festgelegt und in einem Array der Form: </w:t>
-      </w:r>
-      <w:proofErr w:type="spellStart"/>
-      <w:r>
-        <w:t>ships</w:t>
-      </w:r>
-      <w:proofErr w:type="spellEnd"/>
-      <w:r>
-        <w:t xml:space="preserve"> = [(Länge von Schiff 1), (Länge von Schiff 2), …] gespeichert.</w:t>
-      </w:r>
-    </w:p>
-    <w:p>
-      <w:pPr>
-        <w:spacing w:after="0"/>
-      </w:pPr>
-      <w:r>
-        <w:t>Dabei muss die Länge eines Schiffes zwischen 2 und 7 liegen.</w:t>
+        <w:t>D         = Downed (Hier liegt ein Schiff, das komplett zerstört wurde)</w:t>
+      </w:r>
+    </w:p>
+    <w:p>
+      <w:pPr>
+        <w:spacing w:after="0"/>
+      </w:pPr>
+    </w:p>
+    <w:p>
+      <w:pPr>
+        <w:spacing w:after="0"/>
+      </w:pPr>
+      <w:r>
+        <w:t>Diese Matrizen werden zu internen Berechnungen verwendet. Bei der Ausgabe einer Matrix wird diese mit Hilfe von Ascii-Art verschönert und zensiert.</w:t>
+      </w:r>
+    </w:p>
+    <w:p>
+      <w:pPr>
+        <w:spacing w:after="0"/>
+      </w:pPr>
+    </w:p>
+    <w:p>
+      <w:pPr>
+        <w:spacing w:after="0"/>
+      </w:pPr>
+      <w:r>
+        <w:t>Die Anzahl und Länge der verfügbaren Schiffe wird vom Spieler festgelegt und in einem Array der Form: ships = [(Länge von Schiff 1), (Länge von Schiff 2), …] gespeichert.</w:t>
+      </w:r>
+    </w:p>
+    <w:p>
+      <w:pPr>
+        <w:spacing w:after="0"/>
+      </w:pPr>
+      <w:r>
+        <w:t>Dabei muss die Länge eines Schiffes zwischen 2 und 7 liegen</w:t>
+      </w:r>
+      <w:r>
+        <w:t>.</w:t>
+      </w:r>
+      <w:bookmarkStart w:id="0" w:name="_GoBack"/>
+      <w:bookmarkEnd w:id="0"/>
+      <w:r>
+        <w:t xml:space="preserve"> (mittels symbolischer Konstante einstellbar)</w:t>
       </w:r>
     </w:p>
     <w:p>
@@ -355,7 +337,13 @@
         <w:spacing w:after="0"/>
       </w:pPr>
       <w:r>
-        <w:t>Im Programm werden zur Vereinfachung von Rechnungen in der Form y/x angegeben, in Ein- und Ausgaben in der Form x/y.</w:t>
+        <w:t>Im Programm werden zur Vereinfachung von Rechnungen</w:t>
+      </w:r>
+      <w:r>
+        <w:t xml:space="preserve"> Koordninaten</w:t>
+      </w:r>
+      <w:r>
+        <w:t xml:space="preserve"> in der Form y/x angegeben, in Ein- und Ausgaben in der Form x/y.</w:t>
       </w:r>
     </w:p>
     <w:p>
@@ -464,23 +452,7 @@
         <w:spacing w:after="0"/>
       </w:pPr>
       <w:r>
-        <w:t xml:space="preserve">Um den Spielzug der KI zu berechnen wird die Methode </w:t>
-      </w:r>
-      <w:proofErr w:type="spellStart"/>
-      <w:r>
-        <w:t>get_ai_</w:t>
-      </w:r>
-      <w:proofErr w:type="gramStart"/>
-      <w:r>
-        <w:t>turn</w:t>
-      </w:r>
-      <w:proofErr w:type="spellEnd"/>
-      <w:r>
-        <w:t>(</w:t>
-      </w:r>
-      <w:proofErr w:type="gramEnd"/>
-      <w:r>
-        <w:t>) aufgerufen. Diese Leitet den Aufruf an die entsprechende KI weiter.</w:t>
+        <w:t>Um den Spielzug der KI zu berechnen wird die Methode get_ai_turn() aufgerufen. Diese Leitet den Aufruf an die entsprechende KI weiter.</w:t>
       </w:r>
     </w:p>
     <w:p>
@@ -625,8 +597,6 @@
         <w:tab/>
         <w:t>Es kommen 4 Punkte in Frage.</w:t>
       </w:r>
-      <w:bookmarkStart w:id="0" w:name="_GoBack"/>
-      <w:bookmarkEnd w:id="0"/>
     </w:p>
     <w:p>
       <w:pPr>
@@ -642,13 +612,7 @@
         <w:spacing w:after="0"/>
       </w:pPr>
       <w:r>
-        <w:t xml:space="preserve">Es wurden zwei oder mehr </w:t>
-      </w:r>
-      <w:r>
-        <w:t>getroffenes Schiff – Punkt</w:t>
-      </w:r>
-      <w:r>
-        <w:t>e gefunden:</w:t>
+        <w:t>Es wurden zwei oder mehr getroffenes Schiff – Punkte gefunden:</w:t>
       </w:r>
     </w:p>
     <w:p>
@@ -748,16 +712,7 @@
         <w:t>Beispiel kleinstes Schiff hat die Länge 2:</w:t>
       </w:r>
       <w:r>
-        <w:t xml:space="preserve">               </w:t>
-      </w:r>
-      <w:r>
-        <w:t xml:space="preserve">Beispiel kleinstes Schiff hat die Länge </w:t>
-      </w:r>
-      <w:r>
-        <w:t>3</w:t>
-      </w:r>
-      <w:r>
-        <w:t xml:space="preserve">:               </w:t>
+        <w:t xml:space="preserve">               Beispiel kleinstes Schiff hat die Länge 3:               </w:t>
       </w:r>
     </w:p>
     <w:tbl>
@@ -2376,7 +2331,7 @@
       </w:pPr>
     </w:pPrDefault>
   </w:docDefaults>
-  <w:latentStyles w:defLockedState="0" w:defUIPriority="99" w:defSemiHidden="0" w:defUnhideWhenUsed="0" w:defQFormat="0" w:count="377">
+  <w:latentStyles w:defLockedState="0" w:defUIPriority="99" w:defSemiHidden="0" w:defUnhideWhenUsed="0" w:defQFormat="0" w:count="376">
     <w:lsdException w:name="Normal" w:uiPriority="0" w:qFormat="1"/>
     <w:lsdException w:name="heading 1" w:uiPriority="9" w:qFormat="1"/>
     <w:lsdException w:name="heading 2" w:semiHidden="1" w:uiPriority="9" w:unhideWhenUsed="1" w:qFormat="1"/>
@@ -2482,6 +2437,7 @@
     <w:lsdException w:name="HTML Sample" w:semiHidden="1" w:unhideWhenUsed="1"/>
     <w:lsdException w:name="HTML Typewriter" w:semiHidden="1" w:unhideWhenUsed="1"/>
     <w:lsdException w:name="HTML Variable" w:semiHidden="1" w:unhideWhenUsed="1"/>
+    <w:lsdException w:name="Normal Table" w:semiHidden="1" w:unhideWhenUsed="1"/>
     <w:lsdException w:name="annotation subject" w:semiHidden="1" w:unhideWhenUsed="1"/>
     <w:lsdException w:name="No List" w:semiHidden="1" w:unhideWhenUsed="1"/>
     <w:lsdException w:name="Outline List 1" w:semiHidden="1" w:unhideWhenUsed="1"/>
@@ -2527,9 +2483,11 @@
     <w:lsdException w:name="Table Subtle 1" w:semiHidden="1" w:unhideWhenUsed="1"/>
     <w:lsdException w:name="Table Subtle 2" w:semiHidden="1" w:unhideWhenUsed="1"/>
     <w:lsdException w:name="Table Web 1" w:semiHidden="1" w:unhideWhenUsed="1"/>
+    <w:lsdException w:name="Table Web 2" w:semiHidden="1" w:unhideWhenUsed="1"/>
     <w:lsdException w:name="Table Web 3" w:semiHidden="1" w:unhideWhenUsed="1"/>
     <w:lsdException w:name="Balloon Text" w:semiHidden="1" w:unhideWhenUsed="1"/>
     <w:lsdException w:name="Table Grid" w:uiPriority="39"/>
+    <w:lsdException w:name="Table Theme" w:semiHidden="1" w:unhideWhenUsed="1"/>
     <w:lsdException w:name="Placeholder Text" w:semiHidden="1"/>
     <w:lsdException w:name="No Spacing" w:uiPriority="1" w:qFormat="1"/>
     <w:lsdException w:name="Light Shading" w:uiPriority="60"/>
@@ -2750,7 +2708,6 @@
     <w:lsdException w:name="Hashtag" w:semiHidden="1" w:unhideWhenUsed="1"/>
     <w:lsdException w:name="Unresolved Mention" w:semiHidden="1" w:unhideWhenUsed="1"/>
     <w:lsdException w:name="Smart Link" w:semiHidden="1" w:unhideWhenUsed="1"/>
-    <w:lsdException w:name="Smart Link Error" w:semiHidden="1" w:unhideWhenUsed="1"/>
   </w:latentStyles>
   <w:style w:type="paragraph" w:default="1" w:styleId="Standard">
     <w:name w:val="Normal"/>

</xml_diff>

<commit_message>
PAP in Doku eingefügt
</commit_message>
<xml_diff>
--- a/Festlegungen/DOKUMENTATION.docx
+++ b/Festlegungen/DOKUMENTATION.docx
@@ -11,6 +11,8 @@
           <w:u w:val="single"/>
         </w:rPr>
       </w:pPr>
+      <w:bookmarkStart w:id="0" w:name="_Hlk31204519"/>
+      <w:bookmarkEnd w:id="0"/>
       <w:r>
         <w:rPr>
           <w:sz w:val="48"/>
@@ -134,8 +136,6 @@
       <w:r>
         <w:t xml:space="preserve"> wurde geschossen, aber es befindet sich kein Schiff dort)</w:t>
       </w:r>
-      <w:bookmarkStart w:id="0" w:name="_GoBack"/>
-      <w:bookmarkEnd w:id="0"/>
     </w:p>
     <w:p>
       <w:pPr>
@@ -421,10 +421,9 @@
     </w:p>
     <w:p>
       <w:pPr>
+        <w:spacing w:after="0"/>
         <w:rPr>
-          <w:color w:val="4472C4" w:themeColor="accent1"/>
-          <w:sz w:val="28"/>
-          <w:szCs w:val="28"/>
+          <w:noProof/>
         </w:rPr>
       </w:pPr>
       <w:r>
@@ -434,27 +433,100 @@
           <w:szCs w:val="28"/>
         </w:rPr>
         <w:lastRenderedPageBreak/>
-        <w:t>2. Die KI</w:t>
-      </w:r>
-    </w:p>
-    <w:p>
-      <w:pPr>
-        <w:spacing w:after="0"/>
-      </w:pPr>
-      <w:r>
-        <w:t xml:space="preserve">Die Künstliche Intelligenz besteht aus </w:t>
-      </w:r>
-      <w:r>
-        <w:t>3</w:t>
-      </w:r>
-      <w:r>
-        <w:t xml:space="preserve"> Schwierigkeitsstufen</w:t>
-      </w:r>
-      <w:r>
-        <w:t xml:space="preserve"> zwischen denen gewählt werden kann</w:t>
-      </w:r>
-      <w:r>
-        <w:t>:</w:t>
+        <w:t xml:space="preserve">2. </w:t>
+      </w:r>
+      <w:r>
+        <w:rPr>
+          <w:color w:val="4472C4" w:themeColor="accent1"/>
+          <w:sz w:val="28"/>
+          <w:szCs w:val="28"/>
+        </w:rPr>
+        <w:t>Programm-Ablauf-Plan</w:t>
+      </w:r>
+      <w:r>
+        <w:rPr>
+          <w:noProof/>
+        </w:rPr>
+        <w:br/>
+      </w:r>
+      <w:r>
+        <w:rPr>
+          <w:noProof/>
+        </w:rPr>
+        <w:drawing>
+          <wp:inline distT="0" distB="0" distL="0" distR="0" wp14:anchorId="7DC38ECE" wp14:editId="524A64A1">
+            <wp:extent cx="5471160" cy="8798217"/>
+            <wp:effectExtent l="0" t="0" r="0" b="3175"/>
+            <wp:docPr id="2" name="Grafik 2"/>
+            <wp:cNvGraphicFramePr>
+              <a:graphicFrameLocks xmlns:a="http://schemas.openxmlformats.org/drawingml/2006/main" noChangeAspect="1"/>
+            </wp:cNvGraphicFramePr>
+            <a:graphic xmlns:a="http://schemas.openxmlformats.org/drawingml/2006/main">
+              <a:graphicData uri="http://schemas.openxmlformats.org/drawingml/2006/picture">
+                <pic:pic xmlns:pic="http://schemas.openxmlformats.org/drawingml/2006/picture">
+                  <pic:nvPicPr>
+                    <pic:cNvPr id="0" name="Picture 2"/>
+                    <pic:cNvPicPr>
+                      <a:picLocks noChangeAspect="1" noChangeArrowheads="1"/>
+                    </pic:cNvPicPr>
+                  </pic:nvPicPr>
+                  <pic:blipFill>
+                    <a:blip r:embed="rId6">
+                      <a:extLst>
+                        <a:ext uri="{28A0092B-C50C-407E-A947-70E740481C1C}">
+                          <a14:useLocalDpi xmlns:a14="http://schemas.microsoft.com/office/drawing/2010/main" val="0"/>
+                        </a:ext>
+                      </a:extLst>
+                    </a:blip>
+                    <a:srcRect/>
+                    <a:stretch>
+                      <a:fillRect/>
+                    </a:stretch>
+                  </pic:blipFill>
+                  <pic:spPr bwMode="auto">
+                    <a:xfrm>
+                      <a:off x="0" y="0"/>
+                      <a:ext cx="5482803" cy="8816940"/>
+                    </a:xfrm>
+                    <a:prstGeom prst="rect">
+                      <a:avLst/>
+                    </a:prstGeom>
+                    <a:noFill/>
+                    <a:ln>
+                      <a:noFill/>
+                    </a:ln>
+                  </pic:spPr>
+                </pic:pic>
+              </a:graphicData>
+            </a:graphic>
+          </wp:inline>
+        </w:drawing>
+      </w:r>
+    </w:p>
+    <w:p>
+      <w:pPr>
+        <w:rPr>
+          <w:color w:val="4472C4" w:themeColor="accent1"/>
+          <w:sz w:val="28"/>
+          <w:szCs w:val="28"/>
+        </w:rPr>
+      </w:pPr>
+      <w:r>
+        <w:rPr>
+          <w:color w:val="4472C4" w:themeColor="accent1"/>
+          <w:sz w:val="28"/>
+          <w:szCs w:val="28"/>
+        </w:rPr>
+        <w:lastRenderedPageBreak/>
+        <w:t>3. Die KI</w:t>
+      </w:r>
+    </w:p>
+    <w:p>
+      <w:pPr>
+        <w:spacing w:after="0"/>
+      </w:pPr>
+      <w:r>
+        <w:t>Die Künstliche Intelligenz besteht aus 3 Schwierigkeitsstufen zwischen denen gewählt werden kann:</w:t>
       </w:r>
     </w:p>
     <w:p>
@@ -643,12 +715,7 @@
       </w:pPr>
       <w:r>
         <w:tab/>
-      </w:r>
-      <w:r>
-        <w:t xml:space="preserve">Die KI schießt auf einen </w:t>
-      </w:r>
-      <w:r>
-        <w:t>zufälligen sinnvollen Punkt.</w:t>
+        <w:t>Die KI schießt auf einen zufälligen sinnvollen Punkt.</w:t>
       </w:r>
     </w:p>
     <w:p>
@@ -713,31 +780,7 @@
         <w:spacing w:after="0"/>
       </w:pPr>
       <w:r>
-        <w:t xml:space="preserve">Auf diese Weise schießt die KI solange auf zufällige sinnvolle </w:t>
-      </w:r>
-      <w:r>
-        <w:t>Punkte</w:t>
-      </w:r>
-      <w:r>
-        <w:t xml:space="preserve">, bis sie ein Schiff gefunden hat. Sie arbeitet dann an diesem Schiff bis es versenkt wurde. Es gibt also auch immer nur ein </w:t>
-      </w:r>
-      <w:r>
-        <w:t>getroffenes,</w:t>
-      </w:r>
-      <w:r>
-        <w:t xml:space="preserve"> </w:t>
-      </w:r>
-      <w:r>
-        <w:t xml:space="preserve">aber nicht versenktes </w:t>
-      </w:r>
-      <w:r>
-        <w:t>Schiff</w:t>
-      </w:r>
-      <w:r>
-        <w:t xml:space="preserve"> gleichzeitig</w:t>
-      </w:r>
-      <w:r>
-        <w:t>.</w:t>
+        <w:t>Auf diese Weise schießt die KI solange auf zufällige sinnvolle Punkte, bis sie ein Schiff gefunden hat. Sie arbeitet dann an diesem Schiff bis es versenkt wurde. Es gibt also auch immer nur ein getroffenes, aber nicht versenktes Schiff gleichzeitig.</w:t>
       </w:r>
     </w:p>
     <w:p>
@@ -771,24 +814,15 @@
         <w:spacing w:after="0"/>
       </w:pPr>
       <w:r>
-        <w:t xml:space="preserve">Beim </w:t>
-      </w:r>
-      <w:r>
-        <w:t>Suchen</w:t>
-      </w:r>
-      <w:r>
-        <w:t xml:space="preserve"> nach einem neuen Schiff schießt sie nicht auf zufällige sinnvolle Punkte, sondern auf zufällige sinnvolle Punkte, die in einem Muster liegen, welches so gewählt ist, dass das kleinste Schiff im Spiel gerade nicht zwischen die Punkte in diesem Muster passt. </w:t>
-      </w:r>
-    </w:p>
-    <w:p>
-      <w:pPr>
-        <w:spacing w:after="0"/>
-      </w:pPr>
-      <w:r>
-        <w:t>Beispiel kleinstes Schiff hat die Länge 2:</w:t>
-      </w:r>
-      <w:r>
-        <w:t xml:space="preserve">               Beispiel kleinstes Schiff hat die Länge 3:               </w:t>
+        <w:t xml:space="preserve">Beim Suchen nach einem neuen Schiff schießt sie nicht auf zufällige sinnvolle Punkte, sondern auf zufällige sinnvolle Punkte, die in einem Muster liegen, welches so gewählt ist, dass das kleinste Schiff im Spiel gerade nicht zwischen die Punkte in diesem Muster passt. </w:t>
+      </w:r>
+    </w:p>
+    <w:p>
+      <w:pPr>
+        <w:spacing w:after="0"/>
+      </w:pPr>
+      <w:r>
+        <w:t xml:space="preserve">Beispiel kleinstes Schiff hat die Länge 2:               Beispiel kleinstes Schiff hat die Länge 3:               </w:t>
       </w:r>
     </w:p>
     <w:tbl>
@@ -1617,6 +1651,13 @@
       <w:r>
         <w:t>Auf diese Weise wird das gesamte Spielfeld mit der kleinstmöglichen Anzahl an Schüssen abgedeckt.</w:t>
       </w:r>
+    </w:p>
+    <w:p>
+      <w:pPr>
+        <w:spacing w:after="0"/>
+      </w:pPr>
+      <w:bookmarkStart w:id="1" w:name="_GoBack"/>
+      <w:bookmarkEnd w:id="1"/>
     </w:p>
     <w:sectPr>
       <w:pgSz w:w="11906" w:h="16838"/>
@@ -2786,7 +2827,7 @@
   <w:style w:type="paragraph" w:default="1" w:styleId="Standard">
     <w:name w:val="Normal"/>
     <w:qFormat/>
-    <w:rsid w:val="00D27408"/>
+    <w:rsid w:val="000D42A8"/>
   </w:style>
   <w:style w:type="paragraph" w:styleId="berschrift1">
     <w:name w:val="heading 1"/>
@@ -3752,4 +3793,16 @@
     </a:ext>
   </a:extLst>
 </a:theme>
+</file>
+
+<file path=customXml/item1.xml><?xml version="1.0" encoding="utf-8"?>
+<b:Sources xmlns:b="http://schemas.openxmlformats.org/officeDocument/2006/bibliography" xmlns="http://schemas.openxmlformats.org/officeDocument/2006/bibliography" SelectedStyle="\APASixthEditionOfficeOnline.xsl" StyleName="APA" Version="6"/>
+</file>
+
+<file path=customXml/itemProps1.xml><?xml version="1.0" encoding="utf-8"?>
+<ds:datastoreItem xmlns:ds="http://schemas.openxmlformats.org/officeDocument/2006/customXml" ds:itemID="{84BFDC37-F10A-4974-B2B0-D60A305EAADE}">
+  <ds:schemaRefs>
+    <ds:schemaRef ds:uri="http://schemas.openxmlformats.org/officeDocument/2006/bibliography"/>
+  </ds:schemaRefs>
+</ds:datastoreItem>
 </file>
</xml_diff>

<commit_message>
Dokumentation als pdf hinzugefügt
</commit_message>
<xml_diff>
--- a/Festlegungen/DOKUMENTATION.docx
+++ b/Festlegungen/DOKUMENTATION.docx
@@ -79,15 +79,7 @@
         <w:spacing w:after="0"/>
       </w:pPr>
       <w:r>
-        <w:t xml:space="preserve">Realisiert werden sie durch 2D-Matrizen vom Typ </w:t>
-      </w:r>
-      <w:proofErr w:type="spellStart"/>
-      <w:r>
-        <w:t>char</w:t>
-      </w:r>
-      <w:proofErr w:type="spellEnd"/>
-      <w:r>
-        <w:t>. Die Werte in einer Matrix stehen für:</w:t>
+        <w:t>Realisiert werden sie durch 2D-Matrizen vom Typ char. Die Werte in einer Matrix stehen für:</w:t>
       </w:r>
     </w:p>
     <w:p>
@@ -160,15 +152,7 @@
         <w:spacing w:after="0"/>
       </w:pPr>
       <w:r>
-        <w:t xml:space="preserve">D         = </w:t>
-      </w:r>
-      <w:proofErr w:type="spellStart"/>
-      <w:r>
-        <w:t>Downed</w:t>
-      </w:r>
-      <w:proofErr w:type="spellEnd"/>
-      <w:r>
-        <w:t xml:space="preserve"> (Hier liegt ein Schiff, das komplett zerstört wurde)</w:t>
+        <w:t>D         = Downed (Hier liegt ein Schiff, das komplett zerstört wurde)</w:t>
       </w:r>
     </w:p>
     <w:p>
@@ -181,15 +165,7 @@
         <w:spacing w:after="0"/>
       </w:pPr>
       <w:r>
-        <w:t xml:space="preserve">Diese Matrizen werden zu internen Berechnungen verwendet. Bei der Ausgabe einer Matrix wird diese mit Hilfe von </w:t>
-      </w:r>
-      <w:proofErr w:type="spellStart"/>
-      <w:r>
-        <w:t>Ascii</w:t>
-      </w:r>
-      <w:proofErr w:type="spellEnd"/>
-      <w:r>
-        <w:t>-Art verschönert und zensiert.</w:t>
+        <w:t>Diese Matrizen werden zu internen Berechnungen verwendet. Bei der Ausgabe einer Matrix wird diese mit Hilfe von Ascii-Art verschönert und zensiert.</w:t>
       </w:r>
     </w:p>
     <w:p>
@@ -202,15 +178,7 @@
         <w:spacing w:after="0"/>
       </w:pPr>
       <w:r>
-        <w:t xml:space="preserve">Die Anzahl und Länge der verfügbaren Schiffe wird vom Spieler festgelegt und in einem Array der Form: </w:t>
-      </w:r>
-      <w:proofErr w:type="spellStart"/>
-      <w:r>
-        <w:t>ships</w:t>
-      </w:r>
-      <w:proofErr w:type="spellEnd"/>
-      <w:r>
-        <w:t xml:space="preserve"> = [(Länge von Schiff 1), (Länge von Schiff 2), …] gespeichert.</w:t>
+        <w:t>Die Anzahl und Länge der verfügbaren Schiffe wird vom Spieler festgelegt und in einem Array der Form: ships = [(Länge von Schiff 1), (Länge von Schiff 2), …] gespeichert.</w:t>
       </w:r>
     </w:p>
     <w:p>
@@ -491,7 +459,15 @@
           <w:szCs w:val="28"/>
         </w:rPr>
         <w:lastRenderedPageBreak/>
-        <w:t>3. Die KI</w:t>
+        <w:t xml:space="preserve">3. </w:t>
+      </w:r>
+      <w:r>
+        <w:rPr>
+          <w:color w:val="4472C4" w:themeColor="accent1"/>
+          <w:sz w:val="28"/>
+          <w:szCs w:val="28"/>
+        </w:rPr>
+        <w:t>Die KI</w:t>
       </w:r>
     </w:p>
     <w:p>
@@ -551,23 +527,7 @@
         <w:spacing w:after="0"/>
       </w:pPr>
       <w:r>
-        <w:t xml:space="preserve">Um den Spielzug der KI zu berechnen wird die Methode </w:t>
-      </w:r>
-      <w:proofErr w:type="spellStart"/>
-      <w:r>
-        <w:t>get_ai_</w:t>
-      </w:r>
-      <w:proofErr w:type="gramStart"/>
-      <w:r>
-        <w:t>turn</w:t>
-      </w:r>
-      <w:proofErr w:type="spellEnd"/>
-      <w:r>
-        <w:t>(</w:t>
-      </w:r>
-      <w:proofErr w:type="gramEnd"/>
-      <w:r>
-        <w:t>) aufgerufen. Diese Leitet den Aufruf an die entsprechende KI weiter.</w:t>
+        <w:t>Um den Spielzug der KI zu berechnen wird die Methode get_ai_turn() aufgerufen. Diese Leitet den Aufruf an die entsprechende KI weiter.</w:t>
       </w:r>
     </w:p>
     <w:p>
@@ -1645,6 +1605,11 @@
     </w:p>
     <w:p>
       <w:pPr>
+        <w:pStyle w:val="Listenabsatz"/>
+        <w:numPr>
+          <w:ilvl w:val="0"/>
+          <w:numId w:val="8"/>
+        </w:numPr>
         <w:rPr>
           <w:color w:val="4472C4" w:themeColor="accent1"/>
           <w:sz w:val="28"/>
@@ -1654,6 +1619,8 @@
       <w:r>
         <w:br w:type="page"/>
       </w:r>
+      <w:bookmarkStart w:id="1" w:name="_GoBack"/>
+      <w:bookmarkEnd w:id="1"/>
       <w:r>
         <w:rPr>
           <w:color w:val="4472C4" w:themeColor="accent1"/>
@@ -1661,22 +1628,6 @@
           <w:szCs w:val="28"/>
         </w:rPr>
         <w:lastRenderedPageBreak/>
-        <w:t>4</w:t>
-      </w:r>
-      <w:r>
-        <w:rPr>
-          <w:color w:val="4472C4" w:themeColor="accent1"/>
-          <w:sz w:val="28"/>
-          <w:szCs w:val="28"/>
-        </w:rPr>
-        <w:t xml:space="preserve">. </w:t>
-      </w:r>
-      <w:r>
-        <w:rPr>
-          <w:color w:val="4472C4" w:themeColor="accent1"/>
-          <w:sz w:val="28"/>
-          <w:szCs w:val="28"/>
-        </w:rPr>
         <w:t>Programmstruktur</w:t>
       </w:r>
     </w:p>
@@ -1737,8 +1688,6 @@
       <w:r>
         <w:br w:type="page"/>
       </w:r>
-      <w:bookmarkStart w:id="1" w:name="_GoBack"/>
-      <w:bookmarkEnd w:id="1"/>
     </w:p>
     <w:p>
       <w:pPr>
@@ -1782,1881 +1731,1319 @@
           <w:u w:val="single"/>
         </w:rPr>
       </w:pPr>
-      <w:proofErr w:type="spellStart"/>
       <w:r>
         <w:rPr>
           <w:sz w:val="24"/>
           <w:szCs w:val="24"/>
           <w:u w:val="single"/>
         </w:rPr>
-        <w:t>ai.c</w:t>
-      </w:r>
-      <w:proofErr w:type="spellEnd"/>
-      <w:r>
+        <w:t>ai.c:</w:t>
+      </w:r>
+    </w:p>
+    <w:p>
+      <w:pPr>
+        <w:pStyle w:val="Listenabsatz"/>
+        <w:numPr>
+          <w:ilvl w:val="0"/>
+          <w:numId w:val="10"/>
+        </w:numPr>
+        <w:spacing w:after="160" w:line="259" w:lineRule="auto"/>
+        <w:rPr>
+          <w:sz w:val="20"/>
+          <w:szCs w:val="20"/>
+        </w:rPr>
+      </w:pPr>
+      <w:r>
+        <w:rPr>
+          <w:sz w:val="20"/>
+          <w:szCs w:val="20"/>
+        </w:rPr>
+        <w:t>Int *get_ai_turn</w:t>
+      </w:r>
+    </w:p>
+    <w:p>
+      <w:pPr>
+        <w:pStyle w:val="Listenabsatz"/>
+        <w:numPr>
+          <w:ilvl w:val="1"/>
+          <w:numId w:val="10"/>
+        </w:numPr>
+        <w:spacing w:after="160" w:line="259" w:lineRule="auto"/>
+        <w:rPr>
+          <w:sz w:val="20"/>
+          <w:szCs w:val="20"/>
+        </w:rPr>
+      </w:pPr>
+      <w:r>
+        <w:rPr>
+          <w:sz w:val="20"/>
+          <w:szCs w:val="20"/>
+        </w:rPr>
+        <w:t>Ruft je nach übergebener Schwierigkeit eine der drei Methoden zum Berechnen des Spielzugs auf</w:t>
+      </w:r>
+    </w:p>
+    <w:p>
+      <w:pPr>
+        <w:pStyle w:val="Listenabsatz"/>
+        <w:numPr>
+          <w:ilvl w:val="1"/>
+          <w:numId w:val="10"/>
+        </w:numPr>
+        <w:spacing w:after="160" w:line="259" w:lineRule="auto"/>
+        <w:rPr>
+          <w:sz w:val="20"/>
+          <w:szCs w:val="20"/>
+        </w:rPr>
+      </w:pPr>
+      <w:r>
+        <w:rPr>
+          <w:sz w:val="20"/>
+          <w:szCs w:val="20"/>
+        </w:rPr>
+        <w:t>Gibt Array mit x, y Koordinaten aus</w:t>
+      </w:r>
+    </w:p>
+    <w:p>
+      <w:pPr>
+        <w:pStyle w:val="Listenabsatz"/>
+        <w:numPr>
+          <w:ilvl w:val="0"/>
+          <w:numId w:val="10"/>
+        </w:numPr>
+        <w:spacing w:after="160" w:line="259" w:lineRule="auto"/>
+        <w:rPr>
+          <w:sz w:val="20"/>
+          <w:szCs w:val="20"/>
+        </w:rPr>
+      </w:pPr>
+      <w:r>
+        <w:rPr>
+          <w:sz w:val="20"/>
+          <w:szCs w:val="20"/>
+        </w:rPr>
+        <w:t>Int *ai_diff1</w:t>
+      </w:r>
+    </w:p>
+    <w:p>
+      <w:pPr>
+        <w:pStyle w:val="Listenabsatz"/>
+        <w:numPr>
+          <w:ilvl w:val="1"/>
+          <w:numId w:val="10"/>
+        </w:numPr>
+        <w:spacing w:after="160" w:line="259" w:lineRule="auto"/>
+        <w:rPr>
+          <w:sz w:val="20"/>
+          <w:szCs w:val="20"/>
+        </w:rPr>
+      </w:pPr>
+      <w:r>
+        <w:rPr>
+          <w:sz w:val="20"/>
+          <w:szCs w:val="20"/>
+        </w:rPr>
+        <w:t>Schießt auf zufällige Felder innerhalb von size</w:t>
+      </w:r>
+    </w:p>
+    <w:p>
+      <w:pPr>
+        <w:pStyle w:val="Listenabsatz"/>
+        <w:numPr>
+          <w:ilvl w:val="1"/>
+          <w:numId w:val="10"/>
+        </w:numPr>
+        <w:spacing w:after="160" w:line="259" w:lineRule="auto"/>
+        <w:rPr>
+          <w:sz w:val="20"/>
+          <w:szCs w:val="20"/>
+        </w:rPr>
+      </w:pPr>
+      <w:r>
+        <w:rPr>
+          <w:sz w:val="20"/>
+          <w:szCs w:val="20"/>
+        </w:rPr>
+        <w:t>Gibt Array mit x, y Koordinaten aus</w:t>
+      </w:r>
+    </w:p>
+    <w:p>
+      <w:pPr>
+        <w:pStyle w:val="Listenabsatz"/>
+        <w:numPr>
+          <w:ilvl w:val="0"/>
+          <w:numId w:val="10"/>
+        </w:numPr>
+        <w:spacing w:after="160" w:line="259" w:lineRule="auto"/>
+        <w:rPr>
+          <w:sz w:val="20"/>
+          <w:szCs w:val="20"/>
+        </w:rPr>
+      </w:pPr>
+      <w:r>
+        <w:rPr>
+          <w:sz w:val="20"/>
+          <w:szCs w:val="20"/>
+        </w:rPr>
+        <w:t>Int *ai_diff2</w:t>
+      </w:r>
+    </w:p>
+    <w:p>
+      <w:pPr>
+        <w:pStyle w:val="Listenabsatz"/>
+        <w:numPr>
+          <w:ilvl w:val="1"/>
+          <w:numId w:val="10"/>
+        </w:numPr>
+        <w:spacing w:after="160" w:line="259" w:lineRule="auto"/>
+        <w:rPr>
+          <w:sz w:val="20"/>
+          <w:szCs w:val="20"/>
+        </w:rPr>
+      </w:pPr>
+      <w:r>
+        <w:rPr>
+          <w:sz w:val="20"/>
+          <w:szCs w:val="20"/>
+        </w:rPr>
+        <w:t>Schießt auf ein sinnvolles Feld innerhalb von size, analysiert dazu die Matrix mithilfe von is_useful</w:t>
+      </w:r>
+    </w:p>
+    <w:p>
+      <w:pPr>
+        <w:pStyle w:val="Listenabsatz"/>
+        <w:numPr>
+          <w:ilvl w:val="1"/>
+          <w:numId w:val="10"/>
+        </w:numPr>
+        <w:spacing w:after="160" w:line="259" w:lineRule="auto"/>
+        <w:rPr>
+          <w:sz w:val="20"/>
+          <w:szCs w:val="20"/>
+        </w:rPr>
+      </w:pPr>
+      <w:r>
+        <w:rPr>
+          <w:sz w:val="20"/>
+          <w:szCs w:val="20"/>
+        </w:rPr>
+        <w:t>Gibt Array mit x, y Koordinaten aus</w:t>
+      </w:r>
+    </w:p>
+    <w:p>
+      <w:pPr>
+        <w:pStyle w:val="Listenabsatz"/>
+        <w:numPr>
+          <w:ilvl w:val="1"/>
+          <w:numId w:val="10"/>
+        </w:numPr>
+        <w:spacing w:after="160" w:line="259" w:lineRule="auto"/>
+        <w:rPr>
+          <w:sz w:val="20"/>
+          <w:szCs w:val="20"/>
+        </w:rPr>
+      </w:pPr>
+      <w:r>
+        <w:rPr>
+          <w:sz w:val="20"/>
+          <w:szCs w:val="20"/>
+        </w:rPr>
+        <w:t>Weitere Infos: Dokumentation Kapitel 3: Die KI</w:t>
+      </w:r>
+    </w:p>
+    <w:p>
+      <w:pPr>
+        <w:pStyle w:val="Listenabsatz"/>
+        <w:numPr>
+          <w:ilvl w:val="0"/>
+          <w:numId w:val="10"/>
+        </w:numPr>
+        <w:spacing w:after="160" w:line="259" w:lineRule="auto"/>
+        <w:rPr>
+          <w:sz w:val="20"/>
+          <w:szCs w:val="20"/>
+        </w:rPr>
+      </w:pPr>
+      <w:r>
+        <w:rPr>
+          <w:sz w:val="20"/>
+          <w:szCs w:val="20"/>
+        </w:rPr>
+        <w:t>Int *ai_diff3</w:t>
+      </w:r>
+    </w:p>
+    <w:p>
+      <w:pPr>
+        <w:pStyle w:val="Listenabsatz"/>
+        <w:numPr>
+          <w:ilvl w:val="1"/>
+          <w:numId w:val="10"/>
+        </w:numPr>
+        <w:spacing w:after="160" w:line="259" w:lineRule="auto"/>
+        <w:rPr>
+          <w:sz w:val="20"/>
+          <w:szCs w:val="20"/>
+        </w:rPr>
+      </w:pPr>
+      <w:r>
+        <w:rPr>
+          <w:sz w:val="20"/>
+          <w:szCs w:val="20"/>
+        </w:rPr>
+        <w:t>Schießt auf ein sinnvolles Feld innerhalb von size, analysiert dazu die Matrix mithilfe von is_useful</w:t>
+      </w:r>
+    </w:p>
+    <w:p>
+      <w:pPr>
+        <w:pStyle w:val="Listenabsatz"/>
+        <w:numPr>
+          <w:ilvl w:val="1"/>
+          <w:numId w:val="10"/>
+        </w:numPr>
+        <w:spacing w:after="160" w:line="259" w:lineRule="auto"/>
+        <w:rPr>
+          <w:sz w:val="20"/>
+          <w:szCs w:val="20"/>
+        </w:rPr>
+      </w:pPr>
+      <w:r>
+        <w:rPr>
+          <w:sz w:val="20"/>
+          <w:szCs w:val="20"/>
+        </w:rPr>
+        <w:t>Gibt Array mit x, y Koordinaten aus</w:t>
+      </w:r>
+    </w:p>
+    <w:p>
+      <w:pPr>
+        <w:pStyle w:val="Listenabsatz"/>
+        <w:numPr>
+          <w:ilvl w:val="1"/>
+          <w:numId w:val="10"/>
+        </w:numPr>
+        <w:spacing w:after="160" w:line="259" w:lineRule="auto"/>
+        <w:rPr>
+          <w:sz w:val="20"/>
+          <w:szCs w:val="20"/>
+        </w:rPr>
+      </w:pPr>
+      <w:r>
+        <w:rPr>
+          <w:sz w:val="20"/>
+          <w:szCs w:val="20"/>
+        </w:rPr>
+        <w:t>Weitere Infos: Dokumentation Kapitel 3: Die KI</w:t>
+      </w:r>
+    </w:p>
+    <w:p>
+      <w:pPr>
+        <w:pStyle w:val="Listenabsatz"/>
+        <w:numPr>
+          <w:ilvl w:val="0"/>
+          <w:numId w:val="10"/>
+        </w:numPr>
+        <w:spacing w:after="160" w:line="259" w:lineRule="auto"/>
+        <w:rPr>
+          <w:sz w:val="20"/>
+          <w:szCs w:val="20"/>
+        </w:rPr>
+      </w:pPr>
+      <w:r>
+        <w:rPr>
+          <w:sz w:val="20"/>
+          <w:szCs w:val="20"/>
+        </w:rPr>
+        <w:t>Int is_useful</w:t>
+      </w:r>
+    </w:p>
+    <w:p>
+      <w:pPr>
+        <w:pStyle w:val="Listenabsatz"/>
+        <w:numPr>
+          <w:ilvl w:val="1"/>
+          <w:numId w:val="10"/>
+        </w:numPr>
+        <w:spacing w:after="160" w:line="259" w:lineRule="auto"/>
+        <w:rPr>
+          <w:sz w:val="20"/>
+          <w:szCs w:val="20"/>
+        </w:rPr>
+      </w:pPr>
+      <w:r>
+        <w:rPr>
+          <w:sz w:val="20"/>
+          <w:szCs w:val="20"/>
+        </w:rPr>
+        <w:t>bestimmt abhängig von übergebener Schwierigkeit, ob ein Schuss sinnvoll wäre</w:t>
+      </w:r>
+    </w:p>
+    <w:p>
+      <w:pPr>
+        <w:pStyle w:val="Listenabsatz"/>
+        <w:numPr>
+          <w:ilvl w:val="1"/>
+          <w:numId w:val="10"/>
+        </w:numPr>
+        <w:spacing w:after="160" w:line="259" w:lineRule="auto"/>
+        <w:rPr>
+          <w:sz w:val="20"/>
+          <w:szCs w:val="20"/>
+        </w:rPr>
+      </w:pPr>
+      <w:r>
+        <w:rPr>
+          <w:sz w:val="20"/>
+          <w:szCs w:val="20"/>
+        </w:rPr>
+        <w:t>gibt einen Wahrheitswert zurück</w:t>
+      </w:r>
+    </w:p>
+    <w:p>
+      <w:pPr>
+        <w:jc w:val="both"/>
+        <w:rPr>
+          <w:sz w:val="24"/>
+          <w:szCs w:val="24"/>
+        </w:rPr>
+      </w:pPr>
+      <w:r>
+        <w:rPr>
+          <w:sz w:val="24"/>
+          <w:szCs w:val="24"/>
+        </w:rPr>
+        <w:br w:type="page"/>
+      </w:r>
+    </w:p>
+    <w:p>
+      <w:pPr>
         <w:rPr>
           <w:sz w:val="24"/>
           <w:szCs w:val="24"/>
           <w:u w:val="single"/>
         </w:rPr>
-        <w:t>:</w:t>
-      </w:r>
-    </w:p>
-    <w:p>
-      <w:pPr>
-        <w:pStyle w:val="Listenabsatz"/>
-        <w:numPr>
-          <w:ilvl w:val="0"/>
-          <w:numId w:val="10"/>
-        </w:numPr>
-        <w:spacing w:after="160" w:line="259" w:lineRule="auto"/>
-        <w:rPr>
-          <w:sz w:val="20"/>
-          <w:szCs w:val="20"/>
-        </w:rPr>
-      </w:pPr>
-      <w:proofErr w:type="spellStart"/>
-      <w:r>
-        <w:rPr>
-          <w:sz w:val="20"/>
-          <w:szCs w:val="20"/>
-        </w:rPr>
-        <w:t>Int</w:t>
-      </w:r>
-      <w:proofErr w:type="spellEnd"/>
-      <w:r>
-        <w:rPr>
-          <w:sz w:val="20"/>
-          <w:szCs w:val="20"/>
-        </w:rPr>
-        <w:t xml:space="preserve"> *</w:t>
-      </w:r>
-      <w:proofErr w:type="spellStart"/>
-      <w:r>
-        <w:rPr>
-          <w:sz w:val="20"/>
-          <w:szCs w:val="20"/>
-        </w:rPr>
-        <w:t>get_ai_turn</w:t>
-      </w:r>
-      <w:proofErr w:type="spellEnd"/>
-    </w:p>
-    <w:p>
-      <w:pPr>
-        <w:pStyle w:val="Listenabsatz"/>
-        <w:numPr>
-          <w:ilvl w:val="1"/>
-          <w:numId w:val="10"/>
-        </w:numPr>
-        <w:spacing w:after="160" w:line="259" w:lineRule="auto"/>
-        <w:rPr>
-          <w:sz w:val="20"/>
-          <w:szCs w:val="20"/>
-        </w:rPr>
-      </w:pPr>
-      <w:r>
-        <w:rPr>
-          <w:sz w:val="20"/>
-          <w:szCs w:val="20"/>
-        </w:rPr>
-        <w:t>Ruft je nach übergebener Schwierigkeit eine der drei Methoden zum Berechnen des Spielzugs auf</w:t>
-      </w:r>
-    </w:p>
-    <w:p>
-      <w:pPr>
-        <w:pStyle w:val="Listenabsatz"/>
-        <w:numPr>
-          <w:ilvl w:val="1"/>
-          <w:numId w:val="10"/>
-        </w:numPr>
-        <w:spacing w:after="160" w:line="259" w:lineRule="auto"/>
-        <w:rPr>
-          <w:sz w:val="20"/>
-          <w:szCs w:val="20"/>
-        </w:rPr>
-      </w:pPr>
-      <w:r>
-        <w:rPr>
-          <w:sz w:val="20"/>
-          <w:szCs w:val="20"/>
-        </w:rPr>
-        <w:t>Gibt Array mit x, y Koordinaten aus</w:t>
-      </w:r>
-    </w:p>
-    <w:p>
-      <w:pPr>
-        <w:pStyle w:val="Listenabsatz"/>
-        <w:numPr>
-          <w:ilvl w:val="0"/>
-          <w:numId w:val="10"/>
-        </w:numPr>
-        <w:spacing w:after="160" w:line="259" w:lineRule="auto"/>
-        <w:rPr>
-          <w:sz w:val="20"/>
-          <w:szCs w:val="20"/>
-        </w:rPr>
-      </w:pPr>
-      <w:proofErr w:type="spellStart"/>
-      <w:r>
-        <w:rPr>
-          <w:sz w:val="20"/>
-          <w:szCs w:val="20"/>
-        </w:rPr>
-        <w:t>Int</w:t>
-      </w:r>
-      <w:proofErr w:type="spellEnd"/>
-      <w:r>
-        <w:rPr>
-          <w:sz w:val="20"/>
-          <w:szCs w:val="20"/>
-        </w:rPr>
-        <w:t xml:space="preserve"> *ai_diff1</w:t>
-      </w:r>
-    </w:p>
-    <w:p>
-      <w:pPr>
-        <w:pStyle w:val="Listenabsatz"/>
-        <w:numPr>
-          <w:ilvl w:val="1"/>
-          <w:numId w:val="10"/>
-        </w:numPr>
-        <w:spacing w:after="160" w:line="259" w:lineRule="auto"/>
-        <w:rPr>
-          <w:sz w:val="20"/>
-          <w:szCs w:val="20"/>
-        </w:rPr>
-      </w:pPr>
-      <w:r>
-        <w:rPr>
-          <w:sz w:val="20"/>
-          <w:szCs w:val="20"/>
-        </w:rPr>
-        <w:t xml:space="preserve">Schießt auf zufällige Felder innerhalb von </w:t>
-      </w:r>
-      <w:proofErr w:type="spellStart"/>
-      <w:r>
-        <w:rPr>
-          <w:sz w:val="20"/>
-          <w:szCs w:val="20"/>
-        </w:rPr>
-        <w:t>size</w:t>
-      </w:r>
-      <w:proofErr w:type="spellEnd"/>
-    </w:p>
-    <w:p>
-      <w:pPr>
-        <w:pStyle w:val="Listenabsatz"/>
-        <w:numPr>
-          <w:ilvl w:val="1"/>
-          <w:numId w:val="10"/>
-        </w:numPr>
-        <w:spacing w:after="160" w:line="259" w:lineRule="auto"/>
-        <w:rPr>
-          <w:sz w:val="20"/>
-          <w:szCs w:val="20"/>
-        </w:rPr>
-      </w:pPr>
-      <w:r>
-        <w:rPr>
-          <w:sz w:val="20"/>
-          <w:szCs w:val="20"/>
-        </w:rPr>
-        <w:t>Gibt Array mit x, y Koordinaten aus</w:t>
-      </w:r>
-    </w:p>
-    <w:p>
-      <w:pPr>
-        <w:pStyle w:val="Listenabsatz"/>
-        <w:numPr>
-          <w:ilvl w:val="0"/>
-          <w:numId w:val="10"/>
-        </w:numPr>
-        <w:spacing w:after="160" w:line="259" w:lineRule="auto"/>
-        <w:rPr>
-          <w:sz w:val="20"/>
-          <w:szCs w:val="20"/>
-        </w:rPr>
-      </w:pPr>
-      <w:proofErr w:type="spellStart"/>
-      <w:r>
-        <w:rPr>
-          <w:sz w:val="20"/>
-          <w:szCs w:val="20"/>
-        </w:rPr>
-        <w:t>Int</w:t>
-      </w:r>
-      <w:proofErr w:type="spellEnd"/>
-      <w:r>
-        <w:rPr>
-          <w:sz w:val="20"/>
-          <w:szCs w:val="20"/>
-        </w:rPr>
-        <w:t xml:space="preserve"> *ai_diff2</w:t>
-      </w:r>
-    </w:p>
-    <w:p>
-      <w:pPr>
-        <w:pStyle w:val="Listenabsatz"/>
-        <w:numPr>
-          <w:ilvl w:val="1"/>
-          <w:numId w:val="10"/>
-        </w:numPr>
-        <w:spacing w:after="160" w:line="259" w:lineRule="auto"/>
-        <w:rPr>
-          <w:sz w:val="20"/>
-          <w:szCs w:val="20"/>
-        </w:rPr>
-      </w:pPr>
-      <w:r>
-        <w:rPr>
-          <w:sz w:val="20"/>
-          <w:szCs w:val="20"/>
-        </w:rPr>
-        <w:t xml:space="preserve">Schießt auf ein sinnvolles Feld innerhalb von </w:t>
-      </w:r>
-      <w:proofErr w:type="spellStart"/>
-      <w:r>
-        <w:rPr>
-          <w:sz w:val="20"/>
-          <w:szCs w:val="20"/>
-        </w:rPr>
-        <w:t>size</w:t>
-      </w:r>
-      <w:proofErr w:type="spellEnd"/>
-      <w:r>
-        <w:rPr>
-          <w:sz w:val="20"/>
-          <w:szCs w:val="20"/>
-        </w:rPr>
-        <w:t xml:space="preserve">, analysiert dazu die Matrix mithilfe von </w:t>
-      </w:r>
-      <w:proofErr w:type="spellStart"/>
-      <w:r>
-        <w:rPr>
-          <w:sz w:val="20"/>
-          <w:szCs w:val="20"/>
-        </w:rPr>
-        <w:t>is_useful</w:t>
-      </w:r>
-      <w:proofErr w:type="spellEnd"/>
-    </w:p>
-    <w:p>
-      <w:pPr>
-        <w:pStyle w:val="Listenabsatz"/>
-        <w:numPr>
-          <w:ilvl w:val="1"/>
-          <w:numId w:val="10"/>
-        </w:numPr>
-        <w:spacing w:after="160" w:line="259" w:lineRule="auto"/>
-        <w:rPr>
-          <w:sz w:val="20"/>
-          <w:szCs w:val="20"/>
-        </w:rPr>
-      </w:pPr>
-      <w:r>
-        <w:rPr>
-          <w:sz w:val="20"/>
-          <w:szCs w:val="20"/>
-        </w:rPr>
-        <w:t>Gibt Array mit x, y Koordinaten aus</w:t>
-      </w:r>
-    </w:p>
-    <w:p>
-      <w:pPr>
-        <w:pStyle w:val="Listenabsatz"/>
-        <w:numPr>
-          <w:ilvl w:val="1"/>
-          <w:numId w:val="10"/>
-        </w:numPr>
-        <w:spacing w:after="160" w:line="259" w:lineRule="auto"/>
-        <w:rPr>
-          <w:sz w:val="20"/>
-          <w:szCs w:val="20"/>
-        </w:rPr>
-      </w:pPr>
-      <w:r>
-        <w:rPr>
-          <w:sz w:val="20"/>
-          <w:szCs w:val="20"/>
-        </w:rPr>
-        <w:t>Weitere Infos: Dokumentation Kapitel 3: Die KI</w:t>
-      </w:r>
-    </w:p>
-    <w:p>
-      <w:pPr>
-        <w:pStyle w:val="Listenabsatz"/>
-        <w:numPr>
-          <w:ilvl w:val="0"/>
-          <w:numId w:val="10"/>
-        </w:numPr>
-        <w:spacing w:after="160" w:line="259" w:lineRule="auto"/>
-        <w:rPr>
-          <w:sz w:val="20"/>
-          <w:szCs w:val="20"/>
-        </w:rPr>
-      </w:pPr>
-      <w:proofErr w:type="spellStart"/>
-      <w:r>
-        <w:rPr>
-          <w:sz w:val="20"/>
-          <w:szCs w:val="20"/>
-        </w:rPr>
-        <w:t>Int</w:t>
-      </w:r>
-      <w:proofErr w:type="spellEnd"/>
-      <w:r>
-        <w:rPr>
-          <w:sz w:val="20"/>
-          <w:szCs w:val="20"/>
-        </w:rPr>
-        <w:t xml:space="preserve"> *ai_diff3</w:t>
-      </w:r>
-    </w:p>
-    <w:p>
-      <w:pPr>
-        <w:pStyle w:val="Listenabsatz"/>
-        <w:numPr>
-          <w:ilvl w:val="1"/>
-          <w:numId w:val="10"/>
-        </w:numPr>
-        <w:spacing w:after="160" w:line="259" w:lineRule="auto"/>
-        <w:rPr>
-          <w:sz w:val="20"/>
-          <w:szCs w:val="20"/>
-        </w:rPr>
-      </w:pPr>
-      <w:r>
-        <w:rPr>
-          <w:sz w:val="20"/>
-          <w:szCs w:val="20"/>
-        </w:rPr>
-        <w:t xml:space="preserve">Schießt auf ein sinnvolles Feld innerhalb von </w:t>
-      </w:r>
-      <w:proofErr w:type="spellStart"/>
-      <w:r>
-        <w:rPr>
-          <w:sz w:val="20"/>
-          <w:szCs w:val="20"/>
-        </w:rPr>
-        <w:t>size</w:t>
-      </w:r>
-      <w:proofErr w:type="spellEnd"/>
-      <w:r>
-        <w:rPr>
-          <w:sz w:val="20"/>
-          <w:szCs w:val="20"/>
-        </w:rPr>
-        <w:t xml:space="preserve">, analysiert dazu die Matrix mithilfe von </w:t>
-      </w:r>
-      <w:proofErr w:type="spellStart"/>
-      <w:r>
-        <w:rPr>
-          <w:sz w:val="20"/>
-          <w:szCs w:val="20"/>
-        </w:rPr>
-        <w:t>is_useful</w:t>
-      </w:r>
-      <w:proofErr w:type="spellEnd"/>
-    </w:p>
-    <w:p>
-      <w:pPr>
-        <w:pStyle w:val="Listenabsatz"/>
-        <w:numPr>
-          <w:ilvl w:val="1"/>
-          <w:numId w:val="10"/>
-        </w:numPr>
-        <w:spacing w:after="160" w:line="259" w:lineRule="auto"/>
-        <w:rPr>
-          <w:sz w:val="20"/>
-          <w:szCs w:val="20"/>
-        </w:rPr>
-      </w:pPr>
-      <w:r>
-        <w:rPr>
-          <w:sz w:val="20"/>
-          <w:szCs w:val="20"/>
-        </w:rPr>
-        <w:t>Gibt Array mit x, y Koordinaten aus</w:t>
-      </w:r>
-    </w:p>
-    <w:p>
-      <w:pPr>
-        <w:pStyle w:val="Listenabsatz"/>
-        <w:numPr>
-          <w:ilvl w:val="1"/>
-          <w:numId w:val="10"/>
-        </w:numPr>
-        <w:spacing w:after="160" w:line="259" w:lineRule="auto"/>
-        <w:rPr>
-          <w:sz w:val="20"/>
-          <w:szCs w:val="20"/>
-        </w:rPr>
-      </w:pPr>
-      <w:r>
-        <w:rPr>
-          <w:sz w:val="20"/>
-          <w:szCs w:val="20"/>
-        </w:rPr>
-        <w:t>Weitere Infos: Dokumentation Kapitel 3: Die KI</w:t>
-      </w:r>
-    </w:p>
-    <w:p>
-      <w:pPr>
-        <w:pStyle w:val="Listenabsatz"/>
-        <w:numPr>
-          <w:ilvl w:val="0"/>
-          <w:numId w:val="10"/>
-        </w:numPr>
-        <w:spacing w:after="160" w:line="259" w:lineRule="auto"/>
-        <w:rPr>
-          <w:sz w:val="20"/>
-          <w:szCs w:val="20"/>
-        </w:rPr>
-      </w:pPr>
-      <w:proofErr w:type="spellStart"/>
-      <w:r>
-        <w:rPr>
-          <w:sz w:val="20"/>
-          <w:szCs w:val="20"/>
-        </w:rPr>
-        <w:t>Int</w:t>
-      </w:r>
-      <w:proofErr w:type="spellEnd"/>
-      <w:r>
-        <w:rPr>
-          <w:sz w:val="20"/>
-          <w:szCs w:val="20"/>
-        </w:rPr>
-        <w:t xml:space="preserve"> </w:t>
-      </w:r>
-      <w:proofErr w:type="spellStart"/>
-      <w:r>
-        <w:rPr>
-          <w:sz w:val="20"/>
-          <w:szCs w:val="20"/>
-        </w:rPr>
-        <w:t>is_useful</w:t>
-      </w:r>
-      <w:proofErr w:type="spellEnd"/>
-    </w:p>
-    <w:p>
-      <w:pPr>
-        <w:pStyle w:val="Listenabsatz"/>
-        <w:numPr>
-          <w:ilvl w:val="1"/>
-          <w:numId w:val="10"/>
-        </w:numPr>
-        <w:spacing w:after="160" w:line="259" w:lineRule="auto"/>
-        <w:rPr>
-          <w:sz w:val="20"/>
-          <w:szCs w:val="20"/>
-        </w:rPr>
-      </w:pPr>
-      <w:r>
-        <w:rPr>
-          <w:sz w:val="20"/>
-          <w:szCs w:val="20"/>
-        </w:rPr>
-        <w:t>bestimmt abhängig von übergebener Schwierigkeit, ob ein Schuss sinnvoll wäre</w:t>
-      </w:r>
-    </w:p>
-    <w:p>
-      <w:pPr>
-        <w:pStyle w:val="Listenabsatz"/>
-        <w:numPr>
-          <w:ilvl w:val="1"/>
-          <w:numId w:val="10"/>
-        </w:numPr>
-        <w:spacing w:after="160" w:line="259" w:lineRule="auto"/>
-        <w:rPr>
-          <w:sz w:val="20"/>
-          <w:szCs w:val="20"/>
-        </w:rPr>
-      </w:pPr>
-      <w:r>
-        <w:rPr>
-          <w:sz w:val="20"/>
-          <w:szCs w:val="20"/>
-        </w:rPr>
-        <w:t>gibt einen Wahrheitswert zurück</w:t>
-      </w:r>
-    </w:p>
-    <w:p>
-      <w:pPr>
-        <w:jc w:val="both"/>
-        <w:rPr>
-          <w:sz w:val="24"/>
-          <w:szCs w:val="24"/>
-        </w:rPr>
-      </w:pPr>
-      <w:r>
-        <w:rPr>
-          <w:sz w:val="24"/>
-          <w:szCs w:val="24"/>
-        </w:rPr>
-        <w:br w:type="page"/>
-      </w:r>
-    </w:p>
-    <w:p>
-      <w:pPr>
+      </w:pPr>
+      <w:r>
         <w:rPr>
           <w:sz w:val="24"/>
           <w:szCs w:val="24"/>
           <w:u w:val="single"/>
         </w:rPr>
-      </w:pPr>
-      <w:proofErr w:type="spellStart"/>
-      <w:r>
+        <w:lastRenderedPageBreak/>
+        <w:t>console.c:</w:t>
+      </w:r>
+    </w:p>
+    <w:p>
+      <w:pPr>
+        <w:pStyle w:val="Listenabsatz"/>
+        <w:numPr>
+          <w:ilvl w:val="0"/>
+          <w:numId w:val="9"/>
+        </w:numPr>
+        <w:spacing w:after="160" w:line="259" w:lineRule="auto"/>
+        <w:rPr>
+          <w:sz w:val="20"/>
+          <w:szCs w:val="20"/>
+        </w:rPr>
+      </w:pPr>
+      <w:r>
+        <w:rPr>
+          <w:sz w:val="20"/>
+          <w:szCs w:val="20"/>
+        </w:rPr>
+        <w:t xml:space="preserve">Void draw_intro </w:t>
+      </w:r>
+    </w:p>
+    <w:p>
+      <w:pPr>
+        <w:pStyle w:val="Listenabsatz"/>
+        <w:numPr>
+          <w:ilvl w:val="1"/>
+          <w:numId w:val="9"/>
+        </w:numPr>
+        <w:spacing w:after="160" w:line="259" w:lineRule="auto"/>
+        <w:rPr>
+          <w:sz w:val="20"/>
+          <w:szCs w:val="20"/>
+        </w:rPr>
+      </w:pPr>
+      <w:r>
+        <w:rPr>
+          <w:sz w:val="20"/>
+          <w:szCs w:val="20"/>
+        </w:rPr>
+        <w:t>Gibt eine Begrüßung für den Spieler aus</w:t>
+      </w:r>
+    </w:p>
+    <w:p>
+      <w:pPr>
+        <w:pStyle w:val="Listenabsatz"/>
+        <w:numPr>
+          <w:ilvl w:val="0"/>
+          <w:numId w:val="9"/>
+        </w:numPr>
+        <w:spacing w:after="160" w:line="259" w:lineRule="auto"/>
+        <w:rPr>
+          <w:sz w:val="20"/>
+          <w:szCs w:val="20"/>
+        </w:rPr>
+      </w:pPr>
+      <w:r>
+        <w:rPr>
+          <w:sz w:val="20"/>
+          <w:szCs w:val="20"/>
+        </w:rPr>
+        <w:t xml:space="preserve">Void draw_sceen </w:t>
+      </w:r>
+    </w:p>
+    <w:p>
+      <w:pPr>
+        <w:pStyle w:val="Listenabsatz"/>
+        <w:numPr>
+          <w:ilvl w:val="1"/>
+          <w:numId w:val="9"/>
+        </w:numPr>
+        <w:spacing w:after="160" w:line="259" w:lineRule="auto"/>
+        <w:rPr>
+          <w:sz w:val="20"/>
+          <w:szCs w:val="20"/>
+        </w:rPr>
+      </w:pPr>
+      <w:r>
+        <w:rPr>
+          <w:sz w:val="20"/>
+          <w:szCs w:val="20"/>
+        </w:rPr>
+        <w:t>Erstellt eine Matrix der Größe “size”, die vom Benutzer angepasst werden kann</w:t>
+      </w:r>
+    </w:p>
+    <w:p>
+      <w:pPr>
+        <w:pStyle w:val="Listenabsatz"/>
+        <w:numPr>
+          <w:ilvl w:val="1"/>
+          <w:numId w:val="9"/>
+        </w:numPr>
+        <w:spacing w:after="160" w:line="259" w:lineRule="auto"/>
+        <w:rPr>
+          <w:sz w:val="20"/>
+          <w:szCs w:val="20"/>
+        </w:rPr>
+      </w:pPr>
+      <w:r>
+        <w:rPr>
+          <w:sz w:val="20"/>
+          <w:szCs w:val="20"/>
+        </w:rPr>
+        <w:t>Ruft “check_tile_orientation” auf ( --&gt; entscheidet so, ob Bug, Deck, oder Heck gesetzt wird )</w:t>
+      </w:r>
+    </w:p>
+    <w:p>
+      <w:pPr>
+        <w:pStyle w:val="Listenabsatz"/>
+        <w:numPr>
+          <w:ilvl w:val="0"/>
+          <w:numId w:val="9"/>
+        </w:numPr>
+        <w:spacing w:after="160" w:line="259" w:lineRule="auto"/>
+        <w:rPr>
+          <w:sz w:val="20"/>
+          <w:szCs w:val="20"/>
+        </w:rPr>
+      </w:pPr>
+      <w:r>
+        <w:rPr>
+          <w:sz w:val="20"/>
+          <w:szCs w:val="20"/>
+        </w:rPr>
+        <w:t>Void player_draw_screen</w:t>
+      </w:r>
+    </w:p>
+    <w:p>
+      <w:pPr>
+        <w:pStyle w:val="Listenabsatz"/>
+        <w:numPr>
+          <w:ilvl w:val="1"/>
+          <w:numId w:val="9"/>
+        </w:numPr>
+        <w:spacing w:after="160" w:line="259" w:lineRule="auto"/>
+        <w:rPr>
+          <w:sz w:val="20"/>
+          <w:szCs w:val="20"/>
+        </w:rPr>
+      </w:pPr>
+      <w:r>
+        <w:rPr>
+          <w:sz w:val="20"/>
+          <w:szCs w:val="20"/>
+        </w:rPr>
+        <w:t>Zeichnet ein zweites, leeres Spielfeld, um die Schiffe des Gegners zu verstecken</w:t>
+      </w:r>
+    </w:p>
+    <w:p>
+      <w:pPr>
+        <w:pStyle w:val="Listenabsatz"/>
+        <w:numPr>
+          <w:ilvl w:val="1"/>
+          <w:numId w:val="9"/>
+        </w:numPr>
+        <w:spacing w:after="160" w:line="259" w:lineRule="auto"/>
+        <w:rPr>
+          <w:sz w:val="20"/>
+          <w:szCs w:val="20"/>
+        </w:rPr>
+      </w:pPr>
+      <w:r>
+        <w:rPr>
+          <w:sz w:val="20"/>
+          <w:szCs w:val="20"/>
+        </w:rPr>
+        <w:t>Lediglich versenkte Schiffe, Treffer und Fehlschüsse werden angezeigt</w:t>
+      </w:r>
+    </w:p>
+    <w:p>
+      <w:pPr>
+        <w:pStyle w:val="Listenabsatz"/>
+        <w:numPr>
+          <w:ilvl w:val="0"/>
+          <w:numId w:val="9"/>
+        </w:numPr>
+        <w:spacing w:after="160" w:line="259" w:lineRule="auto"/>
+        <w:rPr>
+          <w:sz w:val="20"/>
+          <w:szCs w:val="20"/>
+        </w:rPr>
+      </w:pPr>
+      <w:r>
+        <w:rPr>
+          <w:sz w:val="20"/>
+          <w:szCs w:val="20"/>
+        </w:rPr>
+        <w:t>Int check_tile_orientation</w:t>
+      </w:r>
+    </w:p>
+    <w:p>
+      <w:pPr>
+        <w:pStyle w:val="Listenabsatz"/>
+        <w:numPr>
+          <w:ilvl w:val="1"/>
+          <w:numId w:val="9"/>
+        </w:numPr>
+        <w:spacing w:after="160" w:line="259" w:lineRule="auto"/>
+        <w:rPr>
+          <w:sz w:val="20"/>
+          <w:szCs w:val="20"/>
+        </w:rPr>
+      </w:pPr>
+      <w:r>
+        <w:rPr>
+          <w:sz w:val="20"/>
+          <w:szCs w:val="20"/>
+        </w:rPr>
+        <w:t>Prüft die Umgebung des ausgewählten Feldes auf Wasser, oder einem schon beschossenen Feld</w:t>
+      </w:r>
+    </w:p>
+    <w:p>
+      <w:pPr>
+        <w:pStyle w:val="Listenabsatz"/>
+        <w:numPr>
+          <w:ilvl w:val="1"/>
+          <w:numId w:val="9"/>
+        </w:numPr>
+        <w:spacing w:after="160" w:line="259" w:lineRule="auto"/>
+        <w:rPr>
+          <w:sz w:val="20"/>
+          <w:szCs w:val="20"/>
+        </w:rPr>
+      </w:pPr>
+      <w:r>
+        <w:rPr>
+          <w:sz w:val="20"/>
+          <w:szCs w:val="20"/>
+        </w:rPr>
+        <w:t>Übergibt das Ergebnis an “draw_screen”</w:t>
+      </w:r>
+    </w:p>
+    <w:p>
+      <w:pPr>
+        <w:pStyle w:val="Listenabsatz"/>
+        <w:numPr>
+          <w:ilvl w:val="0"/>
+          <w:numId w:val="9"/>
+        </w:numPr>
+        <w:spacing w:after="160" w:line="259" w:lineRule="auto"/>
+        <w:rPr>
+          <w:sz w:val="20"/>
+          <w:szCs w:val="20"/>
+        </w:rPr>
+      </w:pPr>
+      <w:r>
+        <w:rPr>
+          <w:sz w:val="20"/>
+          <w:szCs w:val="20"/>
+        </w:rPr>
+        <w:t>Void set_tiles</w:t>
+      </w:r>
+    </w:p>
+    <w:p>
+      <w:pPr>
+        <w:pStyle w:val="Listenabsatz"/>
+        <w:numPr>
+          <w:ilvl w:val="1"/>
+          <w:numId w:val="9"/>
+        </w:numPr>
+        <w:spacing w:after="160" w:line="259" w:lineRule="auto"/>
+        <w:rPr>
+          <w:sz w:val="20"/>
+          <w:szCs w:val="20"/>
+        </w:rPr>
+      </w:pPr>
+      <w:r>
+        <w:rPr>
+          <w:sz w:val="20"/>
+          <w:szCs w:val="20"/>
+        </w:rPr>
+        <w:t>Initialisiert die graphische Darstellung der Schiffe</w:t>
+      </w:r>
+    </w:p>
+    <w:p>
+      <w:pPr>
+        <w:pStyle w:val="Listenabsatz"/>
+        <w:numPr>
+          <w:ilvl w:val="0"/>
+          <w:numId w:val="9"/>
+        </w:numPr>
+        <w:spacing w:after="160" w:line="259" w:lineRule="auto"/>
+        <w:rPr>
+          <w:sz w:val="20"/>
+          <w:szCs w:val="20"/>
+        </w:rPr>
+      </w:pPr>
+      <w:r>
+        <w:rPr>
+          <w:sz w:val="20"/>
+          <w:szCs w:val="20"/>
+        </w:rPr>
+        <w:t>Void print_stats</w:t>
+      </w:r>
+    </w:p>
+    <w:p>
+      <w:pPr>
+        <w:pStyle w:val="Listenabsatz"/>
+        <w:numPr>
+          <w:ilvl w:val="1"/>
+          <w:numId w:val="9"/>
+        </w:numPr>
+        <w:spacing w:after="160" w:line="259" w:lineRule="auto"/>
+        <w:rPr>
+          <w:sz w:val="20"/>
+          <w:szCs w:val="20"/>
+        </w:rPr>
+      </w:pPr>
+      <w:r>
+        <w:rPr>
+          <w:sz w:val="20"/>
+          <w:szCs w:val="20"/>
+        </w:rPr>
+        <w:t>Gibt am Ende des Spiels die Statistik aus</w:t>
+      </w:r>
+    </w:p>
+    <w:p>
+      <w:pPr>
+        <w:pStyle w:val="Listenabsatz"/>
+        <w:numPr>
+          <w:ilvl w:val="0"/>
+          <w:numId w:val="9"/>
+        </w:numPr>
+        <w:spacing w:after="160" w:line="259" w:lineRule="auto"/>
+        <w:rPr>
+          <w:sz w:val="20"/>
+          <w:szCs w:val="20"/>
+        </w:rPr>
+      </w:pPr>
+      <w:r>
+        <w:rPr>
+          <w:sz w:val="20"/>
+          <w:szCs w:val="20"/>
+        </w:rPr>
+        <w:t xml:space="preserve">Void clear_screen </w:t>
+      </w:r>
+    </w:p>
+    <w:p>
+      <w:pPr>
+        <w:pStyle w:val="Listenabsatz"/>
+        <w:numPr>
+          <w:ilvl w:val="1"/>
+          <w:numId w:val="9"/>
+        </w:numPr>
+        <w:spacing w:after="160" w:line="259" w:lineRule="auto"/>
+        <w:rPr>
+          <w:sz w:val="20"/>
+          <w:szCs w:val="20"/>
+        </w:rPr>
+      </w:pPr>
+      <w:r>
+        <w:rPr>
+          <w:sz w:val="20"/>
+          <w:szCs w:val="20"/>
+        </w:rPr>
+        <w:t>“Säubert” die Konsole durch das Ausgeben vieler \n Escape-Sequenzen</w:t>
+      </w:r>
+    </w:p>
+    <w:p>
+      <w:pPr>
+        <w:pStyle w:val="Listenabsatz"/>
+        <w:numPr>
+          <w:ilvl w:val="0"/>
+          <w:numId w:val="9"/>
+        </w:numPr>
+        <w:spacing w:after="160" w:line="259" w:lineRule="auto"/>
+        <w:rPr>
+          <w:sz w:val="20"/>
+          <w:szCs w:val="20"/>
+        </w:rPr>
+      </w:pPr>
+      <w:r>
+        <w:rPr>
+          <w:sz w:val="20"/>
+          <w:szCs w:val="20"/>
+        </w:rPr>
+        <w:t>Void player_set_ships</w:t>
+      </w:r>
+    </w:p>
+    <w:p>
+      <w:pPr>
+        <w:pStyle w:val="Listenabsatz"/>
+        <w:numPr>
+          <w:ilvl w:val="1"/>
+          <w:numId w:val="9"/>
+        </w:numPr>
+        <w:spacing w:after="160" w:line="259" w:lineRule="auto"/>
+        <w:rPr>
+          <w:sz w:val="20"/>
+          <w:szCs w:val="20"/>
+        </w:rPr>
+      </w:pPr>
+      <w:r>
+        <w:rPr>
+          <w:sz w:val="20"/>
+          <w:szCs w:val="20"/>
+        </w:rPr>
+        <w:t>Lässt den Spieler zunächst entscheiden, ob die eigenen schiffe selbst setzten will:</w:t>
+      </w:r>
+    </w:p>
+    <w:p>
+      <w:pPr>
+        <w:pStyle w:val="Listenabsatz"/>
+        <w:numPr>
+          <w:ilvl w:val="1"/>
+          <w:numId w:val="9"/>
+        </w:numPr>
+        <w:spacing w:after="160" w:line="259" w:lineRule="auto"/>
+        <w:rPr>
+          <w:sz w:val="20"/>
+          <w:szCs w:val="20"/>
+        </w:rPr>
+      </w:pPr>
+      <w:r>
+        <w:rPr>
+          <w:sz w:val="20"/>
+          <w:szCs w:val="20"/>
+        </w:rPr>
+        <w:t>Ja --&gt; der Spieler wählt die Schiffart, dann die gewollte Koordinate und die Richtung, in der das Schiff gesetzt wird</w:t>
+      </w:r>
+    </w:p>
+    <w:p>
+      <w:pPr>
+        <w:pStyle w:val="Listenabsatz"/>
+        <w:numPr>
+          <w:ilvl w:val="1"/>
+          <w:numId w:val="9"/>
+        </w:numPr>
+        <w:spacing w:after="0" w:line="259" w:lineRule="auto"/>
+        <w:rPr>
+          <w:sz w:val="20"/>
+          <w:szCs w:val="20"/>
+        </w:rPr>
+      </w:pPr>
+      <w:r>
+        <w:rPr>
+          <w:sz w:val="20"/>
+          <w:szCs w:val="20"/>
+        </w:rPr>
+        <w:t>Nein --&gt; Eingabe wird an “rand_set_ships” übergeben</w:t>
+      </w:r>
+    </w:p>
+    <w:p>
+      <w:pPr>
+        <w:pStyle w:val="Listenabsatz"/>
+        <w:numPr>
+          <w:ilvl w:val="0"/>
+          <w:numId w:val="9"/>
+        </w:numPr>
+        <w:spacing w:after="160" w:line="259" w:lineRule="auto"/>
+        <w:rPr>
+          <w:sz w:val="20"/>
+          <w:szCs w:val="20"/>
+        </w:rPr>
+      </w:pPr>
+      <w:r>
+        <w:rPr>
+          <w:sz w:val="20"/>
+          <w:szCs w:val="20"/>
+        </w:rPr>
+        <w:t xml:space="preserve">Void get_settings </w:t>
+      </w:r>
+    </w:p>
+    <w:p>
+      <w:pPr>
+        <w:pStyle w:val="Listenabsatz"/>
+        <w:numPr>
+          <w:ilvl w:val="1"/>
+          <w:numId w:val="9"/>
+        </w:numPr>
+        <w:spacing w:after="160" w:line="259" w:lineRule="auto"/>
+        <w:rPr>
+          <w:sz w:val="20"/>
+          <w:szCs w:val="20"/>
+        </w:rPr>
+      </w:pPr>
+      <w:r>
+        <w:rPr>
+          <w:sz w:val="20"/>
+          <w:szCs w:val="20"/>
+        </w:rPr>
+        <w:t>Spieler kann die Spieleinstellungen festlegen</w:t>
+      </w:r>
+    </w:p>
+    <w:p>
+      <w:pPr>
+        <w:pStyle w:val="Listenabsatz"/>
+        <w:numPr>
+          <w:ilvl w:val="1"/>
+          <w:numId w:val="9"/>
+        </w:numPr>
+        <w:spacing w:after="160" w:line="259" w:lineRule="auto"/>
+        <w:rPr>
+          <w:sz w:val="20"/>
+          <w:szCs w:val="20"/>
+        </w:rPr>
+      </w:pPr>
+      <w:r>
+        <w:rPr>
+          <w:sz w:val="20"/>
+          <w:szCs w:val="20"/>
+        </w:rPr>
+        <w:t>Lässt zwischen Ein- und Zweispielermodus entscheiden</w:t>
+      </w:r>
+    </w:p>
+    <w:p>
+      <w:pPr>
+        <w:pStyle w:val="Listenabsatz"/>
+        <w:numPr>
+          <w:ilvl w:val="1"/>
+          <w:numId w:val="9"/>
+        </w:numPr>
+        <w:spacing w:after="160" w:line="259" w:lineRule="auto"/>
+        <w:rPr>
+          <w:sz w:val="20"/>
+          <w:szCs w:val="20"/>
+        </w:rPr>
+      </w:pPr>
+      <w:r>
+        <w:rPr>
+          <w:sz w:val="20"/>
+          <w:szCs w:val="20"/>
+        </w:rPr>
+        <w:t>Ein Spieler: Schwierigkeitsgrad der K.I. kann aus drei Modi gewählt werden.</w:t>
+      </w:r>
+    </w:p>
+    <w:p>
+      <w:pPr>
+        <w:pStyle w:val="Listenabsatz"/>
+        <w:numPr>
+          <w:ilvl w:val="1"/>
+          <w:numId w:val="9"/>
+        </w:numPr>
+        <w:spacing w:after="160" w:line="259" w:lineRule="auto"/>
+        <w:rPr>
+          <w:sz w:val="20"/>
+          <w:szCs w:val="20"/>
+        </w:rPr>
+      </w:pPr>
+      <w:r>
+        <w:rPr>
+          <w:sz w:val="20"/>
+          <w:szCs w:val="20"/>
+        </w:rPr>
+        <w:t>Zwei Spieler: Ausführen von “player_set_ship” für Spieler zwei</w:t>
+      </w:r>
+    </w:p>
+    <w:p>
+      <w:pPr>
+        <w:pStyle w:val="Listenabsatz"/>
+        <w:numPr>
+          <w:ilvl w:val="1"/>
+          <w:numId w:val="9"/>
+        </w:numPr>
+        <w:spacing w:after="160" w:line="259" w:lineRule="auto"/>
+        <w:rPr>
+          <w:sz w:val="20"/>
+          <w:szCs w:val="20"/>
+        </w:rPr>
+      </w:pPr>
+      <w:r>
+        <w:rPr>
+          <w:sz w:val="20"/>
+          <w:szCs w:val="20"/>
+        </w:rPr>
+        <w:t>Spieler kann zwischen Standard- und Eigeneinstellungen wählen</w:t>
+      </w:r>
+    </w:p>
+    <w:p>
+      <w:pPr>
+        <w:pStyle w:val="Listenabsatz"/>
+        <w:numPr>
+          <w:ilvl w:val="0"/>
+          <w:numId w:val="9"/>
+        </w:numPr>
+        <w:spacing w:after="160" w:line="259" w:lineRule="auto"/>
+        <w:rPr>
+          <w:sz w:val="20"/>
+          <w:szCs w:val="20"/>
+        </w:rPr>
+      </w:pPr>
+      <w:r>
+        <w:rPr>
+          <w:sz w:val="20"/>
+          <w:szCs w:val="20"/>
+        </w:rPr>
+        <w:t>Int get_battleground_size</w:t>
+      </w:r>
+    </w:p>
+    <w:p>
+      <w:pPr>
+        <w:pStyle w:val="Listenabsatz"/>
+        <w:numPr>
+          <w:ilvl w:val="1"/>
+          <w:numId w:val="9"/>
+        </w:numPr>
+        <w:spacing w:after="160" w:line="259" w:lineRule="auto"/>
+        <w:rPr>
+          <w:sz w:val="20"/>
+          <w:szCs w:val="20"/>
+        </w:rPr>
+      </w:pPr>
+      <w:r>
+        <w:rPr>
+          <w:sz w:val="20"/>
+          <w:szCs w:val="20"/>
+        </w:rPr>
+        <w:t>Es wird eine individuelle Feldgröße zwischen 10 und 20 festgelegt</w:t>
+      </w:r>
+    </w:p>
+    <w:p>
+      <w:pPr>
+        <w:pStyle w:val="Listenabsatz"/>
+        <w:numPr>
+          <w:ilvl w:val="1"/>
+          <w:numId w:val="9"/>
+        </w:numPr>
+        <w:spacing w:after="160" w:line="259" w:lineRule="auto"/>
+        <w:rPr>
+          <w:sz w:val="20"/>
+          <w:szCs w:val="20"/>
+        </w:rPr>
+      </w:pPr>
+      <w:r>
+        <w:rPr>
+          <w:sz w:val="20"/>
+          <w:szCs w:val="20"/>
+        </w:rPr>
+        <w:t>Der Wert wird an “draw_screen” übergeben</w:t>
+      </w:r>
+    </w:p>
+    <w:p>
+      <w:pPr>
+        <w:pStyle w:val="Listenabsatz"/>
+        <w:numPr>
+          <w:ilvl w:val="0"/>
+          <w:numId w:val="9"/>
+        </w:numPr>
+        <w:spacing w:after="160" w:line="259" w:lineRule="auto"/>
+        <w:rPr>
+          <w:sz w:val="20"/>
+          <w:szCs w:val="20"/>
+        </w:rPr>
+      </w:pPr>
+      <w:r>
+        <w:rPr>
+          <w:sz w:val="20"/>
+          <w:szCs w:val="20"/>
+        </w:rPr>
+        <w:t>Int get_ships</w:t>
+      </w:r>
+    </w:p>
+    <w:p>
+      <w:pPr>
+        <w:pStyle w:val="Listenabsatz"/>
+        <w:numPr>
+          <w:ilvl w:val="1"/>
+          <w:numId w:val="9"/>
+        </w:numPr>
+        <w:spacing w:after="160" w:line="259" w:lineRule="auto"/>
+        <w:rPr>
+          <w:sz w:val="20"/>
+          <w:szCs w:val="20"/>
+        </w:rPr>
+      </w:pPr>
+      <w:r>
+        <w:rPr>
+          <w:sz w:val="20"/>
+          <w:szCs w:val="20"/>
+        </w:rPr>
+        <w:t xml:space="preserve">Spieler wählt Anzahl der Schiffe (1 – 20) </w:t>
+      </w:r>
+    </w:p>
+    <w:p>
+      <w:pPr>
+        <w:pStyle w:val="Listenabsatz"/>
+        <w:numPr>
+          <w:ilvl w:val="1"/>
+          <w:numId w:val="9"/>
+        </w:numPr>
+        <w:spacing w:after="160" w:line="259" w:lineRule="auto"/>
+        <w:rPr>
+          <w:sz w:val="20"/>
+          <w:szCs w:val="20"/>
+        </w:rPr>
+      </w:pPr>
+      <w:r>
+        <w:rPr>
+          <w:sz w:val="20"/>
+          <w:szCs w:val="20"/>
+        </w:rPr>
+        <w:t>Spieler wählt welche Art von Schiffen wie oft auftreten</w:t>
+      </w:r>
+    </w:p>
+    <w:p>
+      <w:pPr>
+        <w:pStyle w:val="Listenabsatz"/>
+        <w:numPr>
+          <w:ilvl w:val="0"/>
+          <w:numId w:val="9"/>
+        </w:numPr>
+        <w:spacing w:after="160" w:line="259" w:lineRule="auto"/>
+        <w:rPr>
+          <w:sz w:val="20"/>
+          <w:szCs w:val="20"/>
+        </w:rPr>
+      </w:pPr>
+      <w:r>
+        <w:rPr>
+          <w:sz w:val="20"/>
+          <w:szCs w:val="20"/>
+        </w:rPr>
+        <w:t>Int *player_move</w:t>
+      </w:r>
+    </w:p>
+    <w:p>
+      <w:pPr>
+        <w:pStyle w:val="Listenabsatz"/>
+        <w:numPr>
+          <w:ilvl w:val="1"/>
+          <w:numId w:val="9"/>
+        </w:numPr>
+        <w:spacing w:after="160" w:line="259" w:lineRule="auto"/>
+        <w:rPr>
+          <w:sz w:val="20"/>
+          <w:szCs w:val="20"/>
+        </w:rPr>
+      </w:pPr>
+      <w:r>
+        <w:rPr>
+          <w:sz w:val="20"/>
+          <w:szCs w:val="20"/>
+        </w:rPr>
+        <w:t>Säubert die Konsole und gibt das Spielfeld aus</w:t>
+      </w:r>
+    </w:p>
+    <w:p>
+      <w:pPr>
+        <w:pStyle w:val="Listenabsatz"/>
+        <w:numPr>
+          <w:ilvl w:val="1"/>
+          <w:numId w:val="9"/>
+        </w:numPr>
+        <w:spacing w:after="160" w:line="259" w:lineRule="auto"/>
+        <w:rPr>
+          <w:sz w:val="20"/>
+          <w:szCs w:val="20"/>
+        </w:rPr>
+      </w:pPr>
+      <w:r>
+        <w:rPr>
+          <w:sz w:val="20"/>
+          <w:szCs w:val="20"/>
+        </w:rPr>
+        <w:t>Spieler entscheidet, durch Angeben der Koordinaten, auf welches Feld er schießen möchte</w:t>
+      </w:r>
+    </w:p>
+    <w:p>
+      <w:pPr>
+        <w:pStyle w:val="Listenabsatz"/>
+        <w:numPr>
+          <w:ilvl w:val="0"/>
+          <w:numId w:val="9"/>
+        </w:numPr>
+        <w:spacing w:after="160" w:line="259" w:lineRule="auto"/>
+        <w:rPr>
+          <w:sz w:val="20"/>
+          <w:szCs w:val="20"/>
+        </w:rPr>
+      </w:pPr>
+      <w:r>
+        <w:rPr>
+          <w:sz w:val="20"/>
+          <w:szCs w:val="20"/>
+        </w:rPr>
+        <w:t>Void show_player_battleground</w:t>
+      </w:r>
+    </w:p>
+    <w:p>
+      <w:pPr>
+        <w:pStyle w:val="Listenabsatz"/>
+        <w:numPr>
+          <w:ilvl w:val="1"/>
+          <w:numId w:val="9"/>
+        </w:numPr>
+        <w:spacing w:after="160" w:line="259" w:lineRule="auto"/>
+        <w:rPr>
+          <w:sz w:val="20"/>
+          <w:szCs w:val="20"/>
+        </w:rPr>
+      </w:pPr>
+      <w:r>
+        <w:rPr>
+          <w:sz w:val="20"/>
+          <w:szCs w:val="20"/>
+        </w:rPr>
+        <w:t xml:space="preserve">Zeigt dem Spieler das Eigene Feld mit den gesetzten Schiffen und durch den Gegner beschossene Felder </w:t>
+      </w:r>
+    </w:p>
+    <w:p>
+      <w:pPr>
+        <w:pStyle w:val="Listenabsatz"/>
+        <w:numPr>
+          <w:ilvl w:val="0"/>
+          <w:numId w:val="9"/>
+        </w:numPr>
+        <w:spacing w:after="160" w:line="259" w:lineRule="auto"/>
+        <w:rPr>
+          <w:sz w:val="20"/>
+          <w:szCs w:val="20"/>
+        </w:rPr>
+      </w:pPr>
+      <w:r>
+        <w:rPr>
+          <w:sz w:val="20"/>
+          <w:szCs w:val="20"/>
+        </w:rPr>
+        <w:t>Int response</w:t>
+      </w:r>
+    </w:p>
+    <w:p>
+      <w:pPr>
+        <w:pStyle w:val="Listenabsatz"/>
+        <w:numPr>
+          <w:ilvl w:val="1"/>
+          <w:numId w:val="9"/>
+        </w:numPr>
+        <w:spacing w:after="160" w:line="259" w:lineRule="auto"/>
+        <w:rPr>
+          <w:sz w:val="20"/>
+          <w:szCs w:val="20"/>
+        </w:rPr>
+      </w:pPr>
+      <w:r>
+        <w:rPr>
+          <w:sz w:val="20"/>
+          <w:szCs w:val="20"/>
+        </w:rPr>
+        <w:t>Prüft ob ein Schiff getroffen wurde und gibt das Ergebnis aus</w:t>
+      </w:r>
+    </w:p>
+    <w:p>
+      <w:pPr>
+        <w:pStyle w:val="Listenabsatz"/>
+        <w:numPr>
+          <w:ilvl w:val="0"/>
+          <w:numId w:val="9"/>
+        </w:numPr>
+        <w:spacing w:after="160" w:line="259" w:lineRule="auto"/>
+        <w:rPr>
+          <w:sz w:val="20"/>
+          <w:szCs w:val="20"/>
+        </w:rPr>
+      </w:pPr>
+      <w:r>
+        <w:rPr>
+          <w:sz w:val="20"/>
+          <w:szCs w:val="20"/>
+        </w:rPr>
+        <w:t>Void flush</w:t>
+      </w:r>
+    </w:p>
+    <w:p>
+      <w:pPr>
+        <w:pStyle w:val="Listenabsatz"/>
+        <w:numPr>
+          <w:ilvl w:val="1"/>
+          <w:numId w:val="9"/>
+        </w:numPr>
+        <w:spacing w:after="160" w:line="259" w:lineRule="auto"/>
+        <w:rPr>
+          <w:sz w:val="20"/>
+          <w:szCs w:val="20"/>
+        </w:rPr>
+      </w:pPr>
+      <w:r>
+        <w:rPr>
+          <w:sz w:val="20"/>
+          <w:szCs w:val="20"/>
+        </w:rPr>
+        <w:t>Puffer leeren</w:t>
+      </w:r>
+    </w:p>
+    <w:p>
+      <w:pPr>
+        <w:rPr>
+          <w:sz w:val="20"/>
+          <w:szCs w:val="20"/>
+        </w:rPr>
+      </w:pPr>
+      <w:r>
+        <w:rPr>
+          <w:sz w:val="20"/>
+          <w:szCs w:val="20"/>
+        </w:rPr>
+        <w:br w:type="page"/>
+      </w:r>
+    </w:p>
+    <w:p>
+      <w:pPr>
         <w:rPr>
           <w:sz w:val="24"/>
           <w:szCs w:val="24"/>
           <w:u w:val="single"/>
         </w:rPr>
-        <w:lastRenderedPageBreak/>
-        <w:t>console.c</w:t>
-      </w:r>
-      <w:proofErr w:type="spellEnd"/>
+      </w:pPr>
       <w:r>
         <w:rPr>
           <w:sz w:val="24"/>
           <w:szCs w:val="24"/>
           <w:u w:val="single"/>
         </w:rPr>
-        <w:t>:</w:t>
-      </w:r>
-    </w:p>
-    <w:p>
-      <w:pPr>
-        <w:pStyle w:val="Listenabsatz"/>
-        <w:numPr>
-          <w:ilvl w:val="0"/>
-          <w:numId w:val="9"/>
-        </w:numPr>
-        <w:spacing w:after="160" w:line="259" w:lineRule="auto"/>
-        <w:rPr>
-          <w:sz w:val="20"/>
-          <w:szCs w:val="20"/>
-        </w:rPr>
-      </w:pPr>
-      <w:proofErr w:type="spellStart"/>
-      <w:r>
-        <w:rPr>
-          <w:sz w:val="20"/>
-          <w:szCs w:val="20"/>
-        </w:rPr>
-        <w:t>Void</w:t>
-      </w:r>
-      <w:proofErr w:type="spellEnd"/>
-      <w:r>
-        <w:rPr>
-          <w:sz w:val="20"/>
-          <w:szCs w:val="20"/>
-        </w:rPr>
-        <w:t xml:space="preserve"> </w:t>
-      </w:r>
-      <w:proofErr w:type="spellStart"/>
-      <w:r>
-        <w:rPr>
-          <w:sz w:val="20"/>
-          <w:szCs w:val="20"/>
-        </w:rPr>
-        <w:t>draw_intro</w:t>
-      </w:r>
-      <w:proofErr w:type="spellEnd"/>
-      <w:r>
-        <w:rPr>
-          <w:sz w:val="20"/>
-          <w:szCs w:val="20"/>
-        </w:rPr>
-        <w:t xml:space="preserve"> </w:t>
-      </w:r>
-    </w:p>
-    <w:p>
-      <w:pPr>
-        <w:pStyle w:val="Listenabsatz"/>
-        <w:numPr>
-          <w:ilvl w:val="1"/>
-          <w:numId w:val="9"/>
-        </w:numPr>
-        <w:spacing w:after="160" w:line="259" w:lineRule="auto"/>
-        <w:rPr>
-          <w:sz w:val="20"/>
-          <w:szCs w:val="20"/>
-        </w:rPr>
-      </w:pPr>
-      <w:r>
-        <w:rPr>
-          <w:sz w:val="20"/>
-          <w:szCs w:val="20"/>
-        </w:rPr>
-        <w:t>Gibt eine Begrüßung für den Spieler aus</w:t>
-      </w:r>
-    </w:p>
-    <w:p>
-      <w:pPr>
-        <w:pStyle w:val="Listenabsatz"/>
-        <w:numPr>
-          <w:ilvl w:val="0"/>
-          <w:numId w:val="9"/>
-        </w:numPr>
-        <w:spacing w:after="160" w:line="259" w:lineRule="auto"/>
-        <w:rPr>
-          <w:sz w:val="20"/>
-          <w:szCs w:val="20"/>
-        </w:rPr>
-      </w:pPr>
-      <w:proofErr w:type="spellStart"/>
-      <w:r>
-        <w:rPr>
-          <w:sz w:val="20"/>
-          <w:szCs w:val="20"/>
-        </w:rPr>
-        <w:t>Void</w:t>
-      </w:r>
-      <w:proofErr w:type="spellEnd"/>
-      <w:r>
-        <w:rPr>
-          <w:sz w:val="20"/>
-          <w:szCs w:val="20"/>
-        </w:rPr>
-        <w:t xml:space="preserve"> </w:t>
-      </w:r>
-      <w:proofErr w:type="spellStart"/>
-      <w:r>
-        <w:rPr>
-          <w:sz w:val="20"/>
-          <w:szCs w:val="20"/>
-        </w:rPr>
-        <w:t>draw_sceen</w:t>
-      </w:r>
-      <w:proofErr w:type="spellEnd"/>
-      <w:r>
-        <w:rPr>
-          <w:sz w:val="20"/>
-          <w:szCs w:val="20"/>
-        </w:rPr>
-        <w:t xml:space="preserve"> </w:t>
-      </w:r>
-    </w:p>
-    <w:p>
-      <w:pPr>
-        <w:pStyle w:val="Listenabsatz"/>
-        <w:numPr>
-          <w:ilvl w:val="1"/>
-          <w:numId w:val="9"/>
-        </w:numPr>
-        <w:spacing w:after="160" w:line="259" w:lineRule="auto"/>
-        <w:rPr>
-          <w:sz w:val="20"/>
-          <w:szCs w:val="20"/>
-        </w:rPr>
-      </w:pPr>
-      <w:r>
-        <w:rPr>
-          <w:sz w:val="20"/>
-          <w:szCs w:val="20"/>
-        </w:rPr>
-        <w:t>Erstellt eine Matrix der Größe “</w:t>
-      </w:r>
-      <w:proofErr w:type="spellStart"/>
-      <w:r>
-        <w:rPr>
-          <w:sz w:val="20"/>
-          <w:szCs w:val="20"/>
-        </w:rPr>
-        <w:t>size</w:t>
-      </w:r>
-      <w:proofErr w:type="spellEnd"/>
-      <w:r>
-        <w:rPr>
-          <w:sz w:val="20"/>
-          <w:szCs w:val="20"/>
-        </w:rPr>
-        <w:t>”, die vom Benutzer angepasst werden kann</w:t>
-      </w:r>
-    </w:p>
-    <w:p>
-      <w:pPr>
-        <w:pStyle w:val="Listenabsatz"/>
-        <w:numPr>
-          <w:ilvl w:val="1"/>
-          <w:numId w:val="9"/>
-        </w:numPr>
-        <w:spacing w:after="160" w:line="259" w:lineRule="auto"/>
-        <w:rPr>
-          <w:sz w:val="20"/>
-          <w:szCs w:val="20"/>
-        </w:rPr>
-      </w:pPr>
-      <w:r>
-        <w:rPr>
-          <w:sz w:val="20"/>
-          <w:szCs w:val="20"/>
-        </w:rPr>
-        <w:t>Ruft “</w:t>
-      </w:r>
-      <w:proofErr w:type="spellStart"/>
-      <w:r>
-        <w:rPr>
-          <w:sz w:val="20"/>
-          <w:szCs w:val="20"/>
-        </w:rPr>
-        <w:t>check_tile_orientation</w:t>
-      </w:r>
-      <w:proofErr w:type="spellEnd"/>
-      <w:r>
-        <w:rPr>
-          <w:sz w:val="20"/>
-          <w:szCs w:val="20"/>
-        </w:rPr>
-        <w:t xml:space="preserve">” auf </w:t>
-      </w:r>
-      <w:proofErr w:type="gramStart"/>
-      <w:r>
-        <w:rPr>
-          <w:sz w:val="20"/>
-          <w:szCs w:val="20"/>
-        </w:rPr>
-        <w:t>( --</w:t>
-      </w:r>
-      <w:proofErr w:type="gramEnd"/>
-      <w:r>
-        <w:rPr>
-          <w:sz w:val="20"/>
-          <w:szCs w:val="20"/>
-        </w:rPr>
-        <w:t>&gt; entscheidet so, ob Bug, Deck, oder Heck gesetzt wird )</w:t>
-      </w:r>
-    </w:p>
-    <w:p>
-      <w:pPr>
-        <w:pStyle w:val="Listenabsatz"/>
-        <w:numPr>
-          <w:ilvl w:val="0"/>
-          <w:numId w:val="9"/>
-        </w:numPr>
-        <w:spacing w:after="160" w:line="259" w:lineRule="auto"/>
-        <w:rPr>
-          <w:sz w:val="20"/>
-          <w:szCs w:val="20"/>
-        </w:rPr>
-      </w:pPr>
-      <w:proofErr w:type="spellStart"/>
-      <w:r>
-        <w:rPr>
-          <w:sz w:val="20"/>
-          <w:szCs w:val="20"/>
-        </w:rPr>
-        <w:t>Void</w:t>
-      </w:r>
-      <w:proofErr w:type="spellEnd"/>
-      <w:r>
-        <w:rPr>
-          <w:sz w:val="20"/>
-          <w:szCs w:val="20"/>
-        </w:rPr>
-        <w:t xml:space="preserve"> </w:t>
-      </w:r>
-      <w:proofErr w:type="spellStart"/>
-      <w:r>
-        <w:rPr>
-          <w:sz w:val="20"/>
-          <w:szCs w:val="20"/>
-        </w:rPr>
-        <w:t>player_draw_screen</w:t>
-      </w:r>
-      <w:proofErr w:type="spellEnd"/>
-    </w:p>
-    <w:p>
-      <w:pPr>
-        <w:pStyle w:val="Listenabsatz"/>
-        <w:numPr>
-          <w:ilvl w:val="1"/>
-          <w:numId w:val="9"/>
-        </w:numPr>
-        <w:spacing w:after="160" w:line="259" w:lineRule="auto"/>
-        <w:rPr>
-          <w:sz w:val="20"/>
-          <w:szCs w:val="20"/>
-        </w:rPr>
-      </w:pPr>
-      <w:r>
-        <w:rPr>
-          <w:sz w:val="20"/>
-          <w:szCs w:val="20"/>
-        </w:rPr>
-        <w:t>Zeichnet ein zweites, leeres Spielfeld, um die Schiffe des Gegners zu verstecken</w:t>
-      </w:r>
-    </w:p>
-    <w:p>
-      <w:pPr>
-        <w:pStyle w:val="Listenabsatz"/>
-        <w:numPr>
-          <w:ilvl w:val="1"/>
-          <w:numId w:val="9"/>
-        </w:numPr>
-        <w:spacing w:after="160" w:line="259" w:lineRule="auto"/>
-        <w:rPr>
-          <w:sz w:val="20"/>
-          <w:szCs w:val="20"/>
-        </w:rPr>
-      </w:pPr>
-      <w:r>
-        <w:rPr>
-          <w:sz w:val="20"/>
-          <w:szCs w:val="20"/>
-        </w:rPr>
-        <w:t>Lediglich versenkte Schiffe, Treffer und Fehlschüsse werden angezeigt</w:t>
-      </w:r>
-    </w:p>
-    <w:p>
-      <w:pPr>
-        <w:pStyle w:val="Listenabsatz"/>
-        <w:numPr>
-          <w:ilvl w:val="0"/>
-          <w:numId w:val="9"/>
-        </w:numPr>
-        <w:spacing w:after="160" w:line="259" w:lineRule="auto"/>
-        <w:rPr>
-          <w:sz w:val="20"/>
-          <w:szCs w:val="20"/>
-        </w:rPr>
-      </w:pPr>
-      <w:proofErr w:type="spellStart"/>
-      <w:r>
-        <w:rPr>
-          <w:sz w:val="20"/>
-          <w:szCs w:val="20"/>
-        </w:rPr>
-        <w:t>Int</w:t>
-      </w:r>
-      <w:proofErr w:type="spellEnd"/>
-      <w:r>
-        <w:rPr>
-          <w:sz w:val="20"/>
-          <w:szCs w:val="20"/>
-        </w:rPr>
-        <w:t xml:space="preserve"> </w:t>
-      </w:r>
-      <w:proofErr w:type="spellStart"/>
-      <w:r>
-        <w:rPr>
-          <w:sz w:val="20"/>
-          <w:szCs w:val="20"/>
-        </w:rPr>
-        <w:t>check_tile_orientation</w:t>
-      </w:r>
-      <w:proofErr w:type="spellEnd"/>
-    </w:p>
-    <w:p>
-      <w:pPr>
-        <w:pStyle w:val="Listenabsatz"/>
-        <w:numPr>
-          <w:ilvl w:val="1"/>
-          <w:numId w:val="9"/>
-        </w:numPr>
-        <w:spacing w:after="160" w:line="259" w:lineRule="auto"/>
-        <w:rPr>
-          <w:sz w:val="20"/>
-          <w:szCs w:val="20"/>
-        </w:rPr>
-      </w:pPr>
-      <w:r>
-        <w:rPr>
-          <w:sz w:val="20"/>
-          <w:szCs w:val="20"/>
-        </w:rPr>
-        <w:t>Prüft die Umgebung des ausgewählten Feldes auf Wasser, oder einem schon beschossenen Feld</w:t>
-      </w:r>
-    </w:p>
-    <w:p>
-      <w:pPr>
-        <w:pStyle w:val="Listenabsatz"/>
-        <w:numPr>
-          <w:ilvl w:val="1"/>
-          <w:numId w:val="9"/>
-        </w:numPr>
-        <w:spacing w:after="160" w:line="259" w:lineRule="auto"/>
-        <w:rPr>
-          <w:sz w:val="20"/>
-          <w:szCs w:val="20"/>
-        </w:rPr>
-      </w:pPr>
-      <w:r>
-        <w:rPr>
-          <w:sz w:val="20"/>
-          <w:szCs w:val="20"/>
-        </w:rPr>
-        <w:t>Übergibt das Ergebnis an “</w:t>
-      </w:r>
-      <w:proofErr w:type="spellStart"/>
-      <w:r>
-        <w:rPr>
-          <w:sz w:val="20"/>
-          <w:szCs w:val="20"/>
-        </w:rPr>
-        <w:t>draw_screen</w:t>
-      </w:r>
-      <w:proofErr w:type="spellEnd"/>
-      <w:r>
-        <w:rPr>
-          <w:sz w:val="20"/>
-          <w:szCs w:val="20"/>
-        </w:rPr>
-        <w:t>”</w:t>
-      </w:r>
-    </w:p>
-    <w:p>
-      <w:pPr>
-        <w:pStyle w:val="Listenabsatz"/>
-        <w:numPr>
-          <w:ilvl w:val="0"/>
-          <w:numId w:val="9"/>
-        </w:numPr>
-        <w:spacing w:after="160" w:line="259" w:lineRule="auto"/>
-        <w:rPr>
-          <w:sz w:val="20"/>
-          <w:szCs w:val="20"/>
-        </w:rPr>
-      </w:pPr>
-      <w:proofErr w:type="spellStart"/>
-      <w:r>
-        <w:rPr>
-          <w:sz w:val="20"/>
-          <w:szCs w:val="20"/>
-        </w:rPr>
-        <w:t>Void</w:t>
-      </w:r>
-      <w:proofErr w:type="spellEnd"/>
-      <w:r>
-        <w:rPr>
-          <w:sz w:val="20"/>
-          <w:szCs w:val="20"/>
-        </w:rPr>
-        <w:t xml:space="preserve"> </w:t>
-      </w:r>
-      <w:proofErr w:type="spellStart"/>
-      <w:r>
-        <w:rPr>
-          <w:sz w:val="20"/>
-          <w:szCs w:val="20"/>
-        </w:rPr>
-        <w:t>set_tiles</w:t>
-      </w:r>
-      <w:proofErr w:type="spellEnd"/>
-    </w:p>
-    <w:p>
-      <w:pPr>
-        <w:pStyle w:val="Listenabsatz"/>
-        <w:numPr>
-          <w:ilvl w:val="1"/>
-          <w:numId w:val="9"/>
-        </w:numPr>
-        <w:spacing w:after="160" w:line="259" w:lineRule="auto"/>
-        <w:rPr>
-          <w:sz w:val="20"/>
-          <w:szCs w:val="20"/>
-        </w:rPr>
-      </w:pPr>
-      <w:r>
-        <w:rPr>
-          <w:sz w:val="20"/>
-          <w:szCs w:val="20"/>
-        </w:rPr>
-        <w:t>Initialisiert die graphische Darstellung der Schiffe</w:t>
-      </w:r>
-    </w:p>
-    <w:p>
-      <w:pPr>
-        <w:pStyle w:val="Listenabsatz"/>
-        <w:numPr>
-          <w:ilvl w:val="0"/>
-          <w:numId w:val="9"/>
-        </w:numPr>
-        <w:spacing w:after="160" w:line="259" w:lineRule="auto"/>
-        <w:rPr>
-          <w:sz w:val="20"/>
-          <w:szCs w:val="20"/>
-        </w:rPr>
-      </w:pPr>
-      <w:proofErr w:type="spellStart"/>
-      <w:r>
-        <w:rPr>
-          <w:sz w:val="20"/>
-          <w:szCs w:val="20"/>
-        </w:rPr>
-        <w:t>Void</w:t>
-      </w:r>
-      <w:proofErr w:type="spellEnd"/>
-      <w:r>
-        <w:rPr>
-          <w:sz w:val="20"/>
-          <w:szCs w:val="20"/>
-        </w:rPr>
-        <w:t xml:space="preserve"> </w:t>
-      </w:r>
-      <w:proofErr w:type="spellStart"/>
-      <w:r>
-        <w:rPr>
-          <w:sz w:val="20"/>
-          <w:szCs w:val="20"/>
-        </w:rPr>
-        <w:t>print_stats</w:t>
-      </w:r>
-      <w:proofErr w:type="spellEnd"/>
-    </w:p>
-    <w:p>
-      <w:pPr>
-        <w:pStyle w:val="Listenabsatz"/>
-        <w:numPr>
-          <w:ilvl w:val="1"/>
-          <w:numId w:val="9"/>
-        </w:numPr>
-        <w:spacing w:after="160" w:line="259" w:lineRule="auto"/>
-        <w:rPr>
-          <w:sz w:val="20"/>
-          <w:szCs w:val="20"/>
-        </w:rPr>
-      </w:pPr>
-      <w:r>
-        <w:rPr>
-          <w:sz w:val="20"/>
-          <w:szCs w:val="20"/>
-        </w:rPr>
-        <w:t>Gibt am Ende des Spiels die Statistik aus</w:t>
-      </w:r>
-    </w:p>
-    <w:p>
-      <w:pPr>
-        <w:pStyle w:val="Listenabsatz"/>
-        <w:numPr>
-          <w:ilvl w:val="0"/>
-          <w:numId w:val="9"/>
-        </w:numPr>
-        <w:spacing w:after="160" w:line="259" w:lineRule="auto"/>
-        <w:rPr>
-          <w:sz w:val="20"/>
-          <w:szCs w:val="20"/>
-        </w:rPr>
-      </w:pPr>
-      <w:proofErr w:type="spellStart"/>
-      <w:r>
-        <w:rPr>
-          <w:sz w:val="20"/>
-          <w:szCs w:val="20"/>
-        </w:rPr>
-        <w:t>Void</w:t>
-      </w:r>
-      <w:proofErr w:type="spellEnd"/>
-      <w:r>
-        <w:rPr>
-          <w:sz w:val="20"/>
-          <w:szCs w:val="20"/>
-        </w:rPr>
-        <w:t xml:space="preserve"> </w:t>
-      </w:r>
-      <w:proofErr w:type="spellStart"/>
-      <w:r>
-        <w:rPr>
-          <w:sz w:val="20"/>
-          <w:szCs w:val="20"/>
-        </w:rPr>
-        <w:t>clear_screen</w:t>
-      </w:r>
-      <w:proofErr w:type="spellEnd"/>
-      <w:r>
-        <w:rPr>
-          <w:sz w:val="20"/>
-          <w:szCs w:val="20"/>
-        </w:rPr>
-        <w:t xml:space="preserve"> </w:t>
-      </w:r>
-    </w:p>
-    <w:p>
-      <w:pPr>
-        <w:pStyle w:val="Listenabsatz"/>
-        <w:numPr>
-          <w:ilvl w:val="1"/>
-          <w:numId w:val="9"/>
-        </w:numPr>
-        <w:spacing w:after="160" w:line="259" w:lineRule="auto"/>
-        <w:rPr>
-          <w:sz w:val="20"/>
-          <w:szCs w:val="20"/>
-        </w:rPr>
-      </w:pPr>
-      <w:r>
-        <w:rPr>
-          <w:sz w:val="20"/>
-          <w:szCs w:val="20"/>
-        </w:rPr>
-        <w:t>“Säubert” die Konsole durch das Ausgeben vieler \n Escape-Sequenzen</w:t>
-      </w:r>
-    </w:p>
-    <w:p>
-      <w:pPr>
-        <w:pStyle w:val="Listenabsatz"/>
-        <w:numPr>
-          <w:ilvl w:val="0"/>
-          <w:numId w:val="9"/>
-        </w:numPr>
-        <w:spacing w:after="160" w:line="259" w:lineRule="auto"/>
-        <w:rPr>
-          <w:sz w:val="20"/>
-          <w:szCs w:val="20"/>
-        </w:rPr>
-      </w:pPr>
-      <w:proofErr w:type="spellStart"/>
-      <w:r>
-        <w:rPr>
-          <w:sz w:val="20"/>
-          <w:szCs w:val="20"/>
-        </w:rPr>
-        <w:t>Void</w:t>
-      </w:r>
-      <w:proofErr w:type="spellEnd"/>
-      <w:r>
-        <w:rPr>
-          <w:sz w:val="20"/>
-          <w:szCs w:val="20"/>
-        </w:rPr>
-        <w:t xml:space="preserve"> </w:t>
-      </w:r>
-      <w:proofErr w:type="spellStart"/>
-      <w:r>
-        <w:rPr>
-          <w:sz w:val="20"/>
-          <w:szCs w:val="20"/>
-        </w:rPr>
-        <w:t>player_set_ships</w:t>
-      </w:r>
-      <w:proofErr w:type="spellEnd"/>
-    </w:p>
-    <w:p>
-      <w:pPr>
-        <w:pStyle w:val="Listenabsatz"/>
-        <w:numPr>
-          <w:ilvl w:val="1"/>
-          <w:numId w:val="9"/>
-        </w:numPr>
-        <w:spacing w:after="160" w:line="259" w:lineRule="auto"/>
-        <w:rPr>
-          <w:sz w:val="20"/>
-          <w:szCs w:val="20"/>
-        </w:rPr>
-      </w:pPr>
-      <w:r>
-        <w:rPr>
-          <w:sz w:val="20"/>
-          <w:szCs w:val="20"/>
-        </w:rPr>
-        <w:t>Lässt den Spieler zunächst entscheiden, ob die eigenen schiffe selbst setzten will:</w:t>
-      </w:r>
-    </w:p>
-    <w:p>
-      <w:pPr>
-        <w:pStyle w:val="Listenabsatz"/>
-        <w:numPr>
-          <w:ilvl w:val="1"/>
-          <w:numId w:val="9"/>
-        </w:numPr>
-        <w:spacing w:after="160" w:line="259" w:lineRule="auto"/>
-        <w:rPr>
-          <w:sz w:val="20"/>
-          <w:szCs w:val="20"/>
-        </w:rPr>
-      </w:pPr>
-      <w:r>
-        <w:rPr>
-          <w:sz w:val="20"/>
-          <w:szCs w:val="20"/>
-        </w:rPr>
-        <w:t>Ja --&gt; der Spieler wählt die Schiffart, dann die gewollte Koordinate und die Richtung, in der das Schiff gesetzt wird</w:t>
-      </w:r>
-    </w:p>
-    <w:p>
-      <w:pPr>
-        <w:pStyle w:val="Listenabsatz"/>
-        <w:numPr>
-          <w:ilvl w:val="1"/>
-          <w:numId w:val="9"/>
-        </w:numPr>
-        <w:spacing w:after="0" w:line="259" w:lineRule="auto"/>
-        <w:rPr>
-          <w:sz w:val="20"/>
-          <w:szCs w:val="20"/>
-        </w:rPr>
-      </w:pPr>
-      <w:r>
-        <w:rPr>
-          <w:sz w:val="20"/>
-          <w:szCs w:val="20"/>
-        </w:rPr>
-        <w:t>Nein --&gt; Eingabe wird an “</w:t>
-      </w:r>
-      <w:proofErr w:type="spellStart"/>
-      <w:r>
-        <w:rPr>
-          <w:sz w:val="20"/>
-          <w:szCs w:val="20"/>
-        </w:rPr>
-        <w:t>rand_set_ships</w:t>
-      </w:r>
-      <w:proofErr w:type="spellEnd"/>
-      <w:r>
-        <w:rPr>
-          <w:sz w:val="20"/>
-          <w:szCs w:val="20"/>
-        </w:rPr>
-        <w:t>” übergeben</w:t>
-      </w:r>
-    </w:p>
-    <w:p>
-      <w:pPr>
-        <w:pStyle w:val="Listenabsatz"/>
-        <w:numPr>
-          <w:ilvl w:val="0"/>
-          <w:numId w:val="9"/>
-        </w:numPr>
-        <w:spacing w:after="160" w:line="259" w:lineRule="auto"/>
-        <w:rPr>
-          <w:sz w:val="20"/>
-          <w:szCs w:val="20"/>
-        </w:rPr>
-      </w:pPr>
-      <w:proofErr w:type="spellStart"/>
-      <w:r>
-        <w:rPr>
-          <w:sz w:val="20"/>
-          <w:szCs w:val="20"/>
-        </w:rPr>
-        <w:t>Void</w:t>
-      </w:r>
-      <w:proofErr w:type="spellEnd"/>
-      <w:r>
-        <w:rPr>
-          <w:sz w:val="20"/>
-          <w:szCs w:val="20"/>
-        </w:rPr>
-        <w:t xml:space="preserve"> </w:t>
-      </w:r>
-      <w:proofErr w:type="spellStart"/>
-      <w:r>
-        <w:rPr>
-          <w:sz w:val="20"/>
-          <w:szCs w:val="20"/>
-        </w:rPr>
-        <w:t>get_settings</w:t>
-      </w:r>
-      <w:proofErr w:type="spellEnd"/>
-      <w:r>
-        <w:rPr>
-          <w:sz w:val="20"/>
-          <w:szCs w:val="20"/>
-        </w:rPr>
-        <w:t xml:space="preserve"> </w:t>
-      </w:r>
-    </w:p>
-    <w:p>
-      <w:pPr>
-        <w:pStyle w:val="Listenabsatz"/>
-        <w:numPr>
-          <w:ilvl w:val="1"/>
-          <w:numId w:val="9"/>
-        </w:numPr>
-        <w:spacing w:after="160" w:line="259" w:lineRule="auto"/>
-        <w:rPr>
-          <w:sz w:val="20"/>
-          <w:szCs w:val="20"/>
-        </w:rPr>
-      </w:pPr>
-      <w:r>
-        <w:rPr>
-          <w:sz w:val="20"/>
-          <w:szCs w:val="20"/>
-        </w:rPr>
-        <w:t>Spieler kann die Spieleinstellungen festlegen</w:t>
-      </w:r>
-    </w:p>
-    <w:p>
-      <w:pPr>
-        <w:pStyle w:val="Listenabsatz"/>
-        <w:numPr>
-          <w:ilvl w:val="1"/>
-          <w:numId w:val="9"/>
-        </w:numPr>
-        <w:spacing w:after="160" w:line="259" w:lineRule="auto"/>
-        <w:rPr>
-          <w:sz w:val="20"/>
-          <w:szCs w:val="20"/>
-        </w:rPr>
-      </w:pPr>
-      <w:r>
-        <w:rPr>
-          <w:sz w:val="20"/>
-          <w:szCs w:val="20"/>
-        </w:rPr>
-        <w:t>Lässt zwischen Ein- und Zweispielermodus entscheiden</w:t>
-      </w:r>
-    </w:p>
-    <w:p>
-      <w:pPr>
-        <w:pStyle w:val="Listenabsatz"/>
-        <w:numPr>
-          <w:ilvl w:val="1"/>
-          <w:numId w:val="9"/>
-        </w:numPr>
-        <w:spacing w:after="160" w:line="259" w:lineRule="auto"/>
-        <w:rPr>
-          <w:sz w:val="20"/>
-          <w:szCs w:val="20"/>
-        </w:rPr>
-      </w:pPr>
-      <w:r>
-        <w:rPr>
-          <w:sz w:val="20"/>
-          <w:szCs w:val="20"/>
-        </w:rPr>
-        <w:t>Ein Spieler: Schwierigkeitsgrad der K.I. kann aus drei Modi gewählt werden.</w:t>
-      </w:r>
-    </w:p>
-    <w:p>
-      <w:pPr>
-        <w:pStyle w:val="Listenabsatz"/>
-        <w:numPr>
-          <w:ilvl w:val="1"/>
-          <w:numId w:val="9"/>
-        </w:numPr>
-        <w:spacing w:after="160" w:line="259" w:lineRule="auto"/>
-        <w:rPr>
-          <w:sz w:val="20"/>
-          <w:szCs w:val="20"/>
-        </w:rPr>
-      </w:pPr>
-      <w:r>
-        <w:rPr>
-          <w:sz w:val="20"/>
-          <w:szCs w:val="20"/>
-        </w:rPr>
-        <w:t>Zwei Spieler: Ausführen von “</w:t>
-      </w:r>
-      <w:proofErr w:type="spellStart"/>
-      <w:r>
-        <w:rPr>
-          <w:sz w:val="20"/>
-          <w:szCs w:val="20"/>
-        </w:rPr>
-        <w:t>player_set_ship</w:t>
-      </w:r>
-      <w:proofErr w:type="spellEnd"/>
-      <w:r>
-        <w:rPr>
-          <w:sz w:val="20"/>
-          <w:szCs w:val="20"/>
-        </w:rPr>
-        <w:t>” für Spieler zwei</w:t>
-      </w:r>
-    </w:p>
-    <w:p>
-      <w:pPr>
-        <w:pStyle w:val="Listenabsatz"/>
-        <w:numPr>
-          <w:ilvl w:val="1"/>
-          <w:numId w:val="9"/>
-        </w:numPr>
-        <w:spacing w:after="160" w:line="259" w:lineRule="auto"/>
-        <w:rPr>
-          <w:sz w:val="20"/>
-          <w:szCs w:val="20"/>
-        </w:rPr>
-      </w:pPr>
-      <w:r>
-        <w:rPr>
-          <w:sz w:val="20"/>
-          <w:szCs w:val="20"/>
-        </w:rPr>
-        <w:t>Spieler kann zwischen Standard- und Eigeneinstellungen wählen</w:t>
-      </w:r>
-    </w:p>
-    <w:p>
-      <w:pPr>
-        <w:pStyle w:val="Listenabsatz"/>
-        <w:numPr>
-          <w:ilvl w:val="0"/>
-          <w:numId w:val="9"/>
-        </w:numPr>
-        <w:spacing w:after="160" w:line="259" w:lineRule="auto"/>
-        <w:rPr>
-          <w:sz w:val="20"/>
-          <w:szCs w:val="20"/>
-        </w:rPr>
-      </w:pPr>
-      <w:proofErr w:type="spellStart"/>
-      <w:r>
-        <w:rPr>
-          <w:sz w:val="20"/>
-          <w:szCs w:val="20"/>
-        </w:rPr>
-        <w:t>Int</w:t>
-      </w:r>
-      <w:proofErr w:type="spellEnd"/>
-      <w:r>
-        <w:rPr>
-          <w:sz w:val="20"/>
-          <w:szCs w:val="20"/>
-        </w:rPr>
-        <w:t xml:space="preserve"> </w:t>
-      </w:r>
-      <w:proofErr w:type="spellStart"/>
-      <w:r>
-        <w:rPr>
-          <w:sz w:val="20"/>
-          <w:szCs w:val="20"/>
-        </w:rPr>
-        <w:t>get_battleground_size</w:t>
-      </w:r>
-      <w:proofErr w:type="spellEnd"/>
-    </w:p>
-    <w:p>
-      <w:pPr>
-        <w:pStyle w:val="Listenabsatz"/>
-        <w:numPr>
-          <w:ilvl w:val="1"/>
-          <w:numId w:val="9"/>
-        </w:numPr>
-        <w:spacing w:after="160" w:line="259" w:lineRule="auto"/>
-        <w:rPr>
-          <w:sz w:val="20"/>
-          <w:szCs w:val="20"/>
-        </w:rPr>
-      </w:pPr>
-      <w:r>
-        <w:rPr>
-          <w:sz w:val="20"/>
-          <w:szCs w:val="20"/>
-        </w:rPr>
-        <w:t>Es wird eine individuelle Feldgröße zwischen 10 und 20 festgelegt</w:t>
-      </w:r>
-    </w:p>
-    <w:p>
-      <w:pPr>
-        <w:pStyle w:val="Listenabsatz"/>
-        <w:numPr>
-          <w:ilvl w:val="1"/>
-          <w:numId w:val="9"/>
-        </w:numPr>
-        <w:spacing w:after="160" w:line="259" w:lineRule="auto"/>
-        <w:rPr>
-          <w:sz w:val="20"/>
-          <w:szCs w:val="20"/>
-        </w:rPr>
-      </w:pPr>
-      <w:r>
-        <w:rPr>
-          <w:sz w:val="20"/>
-          <w:szCs w:val="20"/>
-        </w:rPr>
-        <w:t>Der Wert wird an “</w:t>
-      </w:r>
-      <w:proofErr w:type="spellStart"/>
-      <w:r>
-        <w:rPr>
-          <w:sz w:val="20"/>
-          <w:szCs w:val="20"/>
-        </w:rPr>
-        <w:t>draw_screen</w:t>
-      </w:r>
-      <w:proofErr w:type="spellEnd"/>
-      <w:r>
-        <w:rPr>
-          <w:sz w:val="20"/>
-          <w:szCs w:val="20"/>
-        </w:rPr>
-        <w:t>” übergeben</w:t>
-      </w:r>
-    </w:p>
-    <w:p>
-      <w:pPr>
-        <w:pStyle w:val="Listenabsatz"/>
-        <w:numPr>
-          <w:ilvl w:val="0"/>
-          <w:numId w:val="9"/>
-        </w:numPr>
-        <w:spacing w:after="160" w:line="259" w:lineRule="auto"/>
-        <w:rPr>
-          <w:sz w:val="20"/>
-          <w:szCs w:val="20"/>
-        </w:rPr>
-      </w:pPr>
-      <w:proofErr w:type="spellStart"/>
-      <w:r>
-        <w:rPr>
-          <w:sz w:val="20"/>
-          <w:szCs w:val="20"/>
-        </w:rPr>
-        <w:t>Int</w:t>
-      </w:r>
-      <w:proofErr w:type="spellEnd"/>
-      <w:r>
-        <w:rPr>
-          <w:sz w:val="20"/>
-          <w:szCs w:val="20"/>
-        </w:rPr>
-        <w:t xml:space="preserve"> </w:t>
-      </w:r>
-      <w:proofErr w:type="spellStart"/>
-      <w:r>
-        <w:rPr>
-          <w:sz w:val="20"/>
-          <w:szCs w:val="20"/>
-        </w:rPr>
-        <w:t>get_ships</w:t>
-      </w:r>
-      <w:proofErr w:type="spellEnd"/>
-    </w:p>
-    <w:p>
-      <w:pPr>
-        <w:pStyle w:val="Listenabsatz"/>
-        <w:numPr>
-          <w:ilvl w:val="1"/>
-          <w:numId w:val="9"/>
-        </w:numPr>
-        <w:spacing w:after="160" w:line="259" w:lineRule="auto"/>
-        <w:rPr>
-          <w:sz w:val="20"/>
-          <w:szCs w:val="20"/>
-        </w:rPr>
-      </w:pPr>
-      <w:r>
-        <w:rPr>
-          <w:sz w:val="20"/>
-          <w:szCs w:val="20"/>
-        </w:rPr>
-        <w:t xml:space="preserve">Spieler wählt Anzahl der Schiffe (1 – 20) </w:t>
-      </w:r>
-    </w:p>
-    <w:p>
-      <w:pPr>
-        <w:pStyle w:val="Listenabsatz"/>
-        <w:numPr>
-          <w:ilvl w:val="1"/>
-          <w:numId w:val="9"/>
-        </w:numPr>
-        <w:spacing w:after="160" w:line="259" w:lineRule="auto"/>
-        <w:rPr>
-          <w:sz w:val="20"/>
-          <w:szCs w:val="20"/>
-        </w:rPr>
-      </w:pPr>
-      <w:r>
-        <w:rPr>
-          <w:sz w:val="20"/>
-          <w:szCs w:val="20"/>
-        </w:rPr>
-        <w:t>Spieler wählt welche Art von Schiffen wie oft auftreten</w:t>
-      </w:r>
-    </w:p>
-    <w:p>
-      <w:pPr>
-        <w:pStyle w:val="Listenabsatz"/>
-        <w:numPr>
-          <w:ilvl w:val="0"/>
-          <w:numId w:val="9"/>
-        </w:numPr>
-        <w:spacing w:after="160" w:line="259" w:lineRule="auto"/>
-        <w:rPr>
-          <w:sz w:val="20"/>
-          <w:szCs w:val="20"/>
-        </w:rPr>
-      </w:pPr>
-      <w:proofErr w:type="spellStart"/>
-      <w:r>
-        <w:rPr>
-          <w:sz w:val="20"/>
-          <w:szCs w:val="20"/>
-        </w:rPr>
-        <w:t>Int</w:t>
-      </w:r>
-      <w:proofErr w:type="spellEnd"/>
-      <w:r>
-        <w:rPr>
-          <w:sz w:val="20"/>
-          <w:szCs w:val="20"/>
-        </w:rPr>
-        <w:t xml:space="preserve"> *</w:t>
-      </w:r>
-      <w:proofErr w:type="spellStart"/>
-      <w:r>
-        <w:rPr>
-          <w:sz w:val="20"/>
-          <w:szCs w:val="20"/>
-        </w:rPr>
-        <w:t>player_move</w:t>
-      </w:r>
-      <w:proofErr w:type="spellEnd"/>
-    </w:p>
-    <w:p>
-      <w:pPr>
-        <w:pStyle w:val="Listenabsatz"/>
-        <w:numPr>
-          <w:ilvl w:val="1"/>
-          <w:numId w:val="9"/>
-        </w:numPr>
-        <w:spacing w:after="160" w:line="259" w:lineRule="auto"/>
-        <w:rPr>
-          <w:sz w:val="20"/>
-          <w:szCs w:val="20"/>
-        </w:rPr>
-      </w:pPr>
-      <w:r>
-        <w:rPr>
-          <w:sz w:val="20"/>
-          <w:szCs w:val="20"/>
-        </w:rPr>
-        <w:t>Säubert die Konsole und gibt das Spielfeld aus</w:t>
-      </w:r>
-    </w:p>
-    <w:p>
-      <w:pPr>
-        <w:pStyle w:val="Listenabsatz"/>
-        <w:numPr>
-          <w:ilvl w:val="1"/>
-          <w:numId w:val="9"/>
-        </w:numPr>
-        <w:spacing w:after="160" w:line="259" w:lineRule="auto"/>
-        <w:rPr>
-          <w:sz w:val="20"/>
-          <w:szCs w:val="20"/>
-        </w:rPr>
-      </w:pPr>
-      <w:r>
-        <w:rPr>
-          <w:sz w:val="20"/>
-          <w:szCs w:val="20"/>
-        </w:rPr>
-        <w:t>Spieler entscheidet, durch Angeben der Koordinaten, auf welches Feld er schießen möchte</w:t>
-      </w:r>
-    </w:p>
-    <w:p>
-      <w:pPr>
-        <w:pStyle w:val="Listenabsatz"/>
-        <w:numPr>
-          <w:ilvl w:val="0"/>
-          <w:numId w:val="9"/>
-        </w:numPr>
-        <w:spacing w:after="160" w:line="259" w:lineRule="auto"/>
-        <w:rPr>
-          <w:sz w:val="20"/>
-          <w:szCs w:val="20"/>
-        </w:rPr>
-      </w:pPr>
-      <w:proofErr w:type="spellStart"/>
-      <w:r>
-        <w:rPr>
-          <w:sz w:val="20"/>
-          <w:szCs w:val="20"/>
-        </w:rPr>
-        <w:t>Void</w:t>
-      </w:r>
-      <w:proofErr w:type="spellEnd"/>
-      <w:r>
-        <w:rPr>
-          <w:sz w:val="20"/>
-          <w:szCs w:val="20"/>
-        </w:rPr>
-        <w:t xml:space="preserve"> </w:t>
-      </w:r>
-      <w:proofErr w:type="spellStart"/>
-      <w:r>
-        <w:rPr>
-          <w:sz w:val="20"/>
-          <w:szCs w:val="20"/>
-        </w:rPr>
-        <w:t>show_player_battleground</w:t>
-      </w:r>
-      <w:proofErr w:type="spellEnd"/>
-    </w:p>
-    <w:p>
-      <w:pPr>
-        <w:pStyle w:val="Listenabsatz"/>
-        <w:numPr>
-          <w:ilvl w:val="1"/>
-          <w:numId w:val="9"/>
-        </w:numPr>
-        <w:spacing w:after="160" w:line="259" w:lineRule="auto"/>
-        <w:rPr>
-          <w:sz w:val="20"/>
-          <w:szCs w:val="20"/>
-        </w:rPr>
-      </w:pPr>
-      <w:r>
-        <w:rPr>
-          <w:sz w:val="20"/>
-          <w:szCs w:val="20"/>
-        </w:rPr>
-        <w:t xml:space="preserve">Zeigt dem Spieler das Eigene Feld mit den gesetzten Schiffen und durch den Gegner beschossene Felder </w:t>
-      </w:r>
-    </w:p>
-    <w:p>
-      <w:pPr>
-        <w:pStyle w:val="Listenabsatz"/>
-        <w:numPr>
-          <w:ilvl w:val="0"/>
-          <w:numId w:val="9"/>
-        </w:numPr>
-        <w:spacing w:after="160" w:line="259" w:lineRule="auto"/>
-        <w:rPr>
-          <w:sz w:val="20"/>
-          <w:szCs w:val="20"/>
-        </w:rPr>
-      </w:pPr>
-      <w:proofErr w:type="spellStart"/>
-      <w:r>
-        <w:rPr>
-          <w:sz w:val="20"/>
-          <w:szCs w:val="20"/>
-        </w:rPr>
-        <w:t>Int</w:t>
-      </w:r>
-      <w:proofErr w:type="spellEnd"/>
-      <w:r>
-        <w:rPr>
-          <w:sz w:val="20"/>
-          <w:szCs w:val="20"/>
-        </w:rPr>
-        <w:t xml:space="preserve"> </w:t>
-      </w:r>
-      <w:proofErr w:type="spellStart"/>
-      <w:r>
-        <w:rPr>
-          <w:sz w:val="20"/>
-          <w:szCs w:val="20"/>
-        </w:rPr>
-        <w:t>response</w:t>
-      </w:r>
-      <w:proofErr w:type="spellEnd"/>
-    </w:p>
-    <w:p>
-      <w:pPr>
-        <w:pStyle w:val="Listenabsatz"/>
-        <w:numPr>
-          <w:ilvl w:val="1"/>
-          <w:numId w:val="9"/>
-        </w:numPr>
-        <w:spacing w:after="160" w:line="259" w:lineRule="auto"/>
-        <w:rPr>
-          <w:sz w:val="20"/>
-          <w:szCs w:val="20"/>
-        </w:rPr>
-      </w:pPr>
-      <w:r>
-        <w:rPr>
-          <w:sz w:val="20"/>
-          <w:szCs w:val="20"/>
-        </w:rPr>
-        <w:t>Prüft ob ein Schiff getroffen wurde und gibt das Ergebnis aus</w:t>
-      </w:r>
-    </w:p>
-    <w:p>
-      <w:pPr>
-        <w:pStyle w:val="Listenabsatz"/>
-        <w:numPr>
-          <w:ilvl w:val="0"/>
-          <w:numId w:val="9"/>
-        </w:numPr>
-        <w:spacing w:after="160" w:line="259" w:lineRule="auto"/>
-        <w:rPr>
-          <w:sz w:val="20"/>
-          <w:szCs w:val="20"/>
-        </w:rPr>
-      </w:pPr>
-      <w:proofErr w:type="spellStart"/>
-      <w:r>
-        <w:rPr>
-          <w:sz w:val="20"/>
-          <w:szCs w:val="20"/>
-        </w:rPr>
-        <w:t>Void</w:t>
-      </w:r>
-      <w:proofErr w:type="spellEnd"/>
-      <w:r>
-        <w:rPr>
-          <w:sz w:val="20"/>
-          <w:szCs w:val="20"/>
-        </w:rPr>
-        <w:t xml:space="preserve"> </w:t>
-      </w:r>
-      <w:proofErr w:type="spellStart"/>
-      <w:r>
-        <w:rPr>
-          <w:sz w:val="20"/>
-          <w:szCs w:val="20"/>
-        </w:rPr>
-        <w:t>flush</w:t>
-      </w:r>
-      <w:proofErr w:type="spellEnd"/>
-    </w:p>
-    <w:p>
-      <w:pPr>
-        <w:pStyle w:val="Listenabsatz"/>
-        <w:numPr>
-          <w:ilvl w:val="1"/>
-          <w:numId w:val="9"/>
-        </w:numPr>
-        <w:spacing w:after="160" w:line="259" w:lineRule="auto"/>
-        <w:rPr>
-          <w:sz w:val="20"/>
-          <w:szCs w:val="20"/>
-        </w:rPr>
-      </w:pPr>
-      <w:r>
-        <w:rPr>
-          <w:sz w:val="20"/>
-          <w:szCs w:val="20"/>
-        </w:rPr>
-        <w:t>Puffer leeren</w:t>
-      </w:r>
-    </w:p>
-    <w:p>
-      <w:pPr>
-        <w:rPr>
-          <w:sz w:val="20"/>
-          <w:szCs w:val="20"/>
-        </w:rPr>
-      </w:pPr>
-      <w:r>
-        <w:rPr>
-          <w:sz w:val="20"/>
-          <w:szCs w:val="20"/>
-        </w:rPr>
-        <w:br w:type="page"/>
-      </w:r>
-    </w:p>
-    <w:p>
-      <w:pPr>
-        <w:rPr>
-          <w:sz w:val="24"/>
-          <w:szCs w:val="24"/>
-          <w:u w:val="single"/>
-        </w:rPr>
-      </w:pPr>
-      <w:proofErr w:type="spellStart"/>
-      <w:r>
-        <w:rPr>
-          <w:sz w:val="24"/>
-          <w:szCs w:val="24"/>
-          <w:u w:val="single"/>
-        </w:rPr>
         <w:lastRenderedPageBreak/>
-        <w:t>logic.c</w:t>
-      </w:r>
-      <w:proofErr w:type="spellEnd"/>
-      <w:r>
-        <w:rPr>
-          <w:sz w:val="24"/>
-          <w:szCs w:val="24"/>
-          <w:u w:val="single"/>
-        </w:rPr>
-        <w:t>:</w:t>
+        <w:t>logic.c:</w:t>
       </w:r>
     </w:p>
     <w:p>
@@ -3672,31 +3059,13 @@
           <w:szCs w:val="20"/>
         </w:rPr>
       </w:pPr>
-      <w:proofErr w:type="spellStart"/>
-      <w:r>
-        <w:rPr>
-          <w:sz w:val="20"/>
-          <w:szCs w:val="20"/>
-        </w:rPr>
-        <w:t>Int</w:t>
-      </w:r>
-      <w:proofErr w:type="spellEnd"/>
-      <w:r>
-        <w:rPr>
-          <w:sz w:val="20"/>
-          <w:szCs w:val="20"/>
-        </w:rPr>
-        <w:t xml:space="preserve"> </w:t>
-      </w:r>
-      <w:proofErr w:type="spellStart"/>
-      <w:r>
-        <w:rPr>
-          <w:sz w:val="20"/>
-          <w:szCs w:val="20"/>
-        </w:rPr>
-        <w:t>init_battleground</w:t>
-      </w:r>
-      <w:proofErr w:type="spellEnd"/>
+      <w:r>
+        <w:rPr>
+          <w:sz w:val="20"/>
+          <w:szCs w:val="20"/>
+        </w:rPr>
+        <w:t>Int init_battleground</w:t>
+      </w:r>
     </w:p>
     <w:p>
       <w:pPr>
@@ -3716,17 +3085,8 @@
           <w:sz w:val="20"/>
           <w:szCs w:val="20"/>
         </w:rPr>
-        <w:t xml:space="preserve">Initialisiert eine Matrix der Größe </w:t>
-      </w:r>
-      <w:proofErr w:type="spellStart"/>
-      <w:r>
-        <w:rPr>
-          <w:sz w:val="20"/>
-          <w:szCs w:val="20"/>
-        </w:rPr>
-        <w:t>size</w:t>
-      </w:r>
-      <w:proofErr w:type="spellEnd"/>
+        <w:t>Initialisiert eine Matrix der Größe size</w:t>
+      </w:r>
     </w:p>
     <w:p>
       <w:pPr>
@@ -3746,23 +3106,7 @@
           <w:sz w:val="20"/>
           <w:szCs w:val="20"/>
         </w:rPr>
-        <w:t xml:space="preserve">Ruft </w:t>
-      </w:r>
-      <w:proofErr w:type="spellStart"/>
-      <w:r>
-        <w:rPr>
-          <w:sz w:val="20"/>
-          <w:szCs w:val="20"/>
-        </w:rPr>
-        <w:t>reset_battleground</w:t>
-      </w:r>
-      <w:proofErr w:type="spellEnd"/>
-      <w:r>
-        <w:rPr>
-          <w:sz w:val="20"/>
-          <w:szCs w:val="20"/>
-        </w:rPr>
-        <w:t xml:space="preserve"> auf</w:t>
+        <w:t>Ruft reset_battleground auf</w:t>
       </w:r>
     </w:p>
     <w:p>
@@ -3799,31 +3143,13 @@
           <w:szCs w:val="20"/>
         </w:rPr>
       </w:pPr>
-      <w:proofErr w:type="spellStart"/>
-      <w:r>
-        <w:rPr>
-          <w:sz w:val="20"/>
-          <w:szCs w:val="20"/>
-        </w:rPr>
-        <w:t>Int</w:t>
-      </w:r>
-      <w:proofErr w:type="spellEnd"/>
-      <w:r>
-        <w:rPr>
-          <w:sz w:val="20"/>
-          <w:szCs w:val="20"/>
-        </w:rPr>
-        <w:t xml:space="preserve"> </w:t>
-      </w:r>
-      <w:proofErr w:type="spellStart"/>
-      <w:r>
-        <w:rPr>
-          <w:sz w:val="20"/>
-          <w:szCs w:val="20"/>
-        </w:rPr>
-        <w:t>init_stats</w:t>
-      </w:r>
-      <w:proofErr w:type="spellEnd"/>
+      <w:r>
+        <w:rPr>
+          <w:sz w:val="20"/>
+          <w:szCs w:val="20"/>
+        </w:rPr>
+        <w:t>Int init_stats</w:t>
+      </w:r>
     </w:p>
     <w:p>
       <w:pPr>
@@ -3864,23 +3190,7 @@
           <w:sz w:val="20"/>
           <w:szCs w:val="20"/>
         </w:rPr>
-        <w:t xml:space="preserve">Ruft hierzu auch </w:t>
-      </w:r>
-      <w:proofErr w:type="spellStart"/>
-      <w:r>
-        <w:rPr>
-          <w:sz w:val="20"/>
-          <w:szCs w:val="20"/>
-        </w:rPr>
-        <w:t>set_ships_stats</w:t>
-      </w:r>
-      <w:proofErr w:type="spellEnd"/>
-      <w:r>
-        <w:rPr>
-          <w:sz w:val="20"/>
-          <w:szCs w:val="20"/>
-        </w:rPr>
-        <w:t xml:space="preserve"> auf</w:t>
+        <w:t>Ruft hierzu auch set_ships_stats auf</w:t>
       </w:r>
     </w:p>
     <w:p>
@@ -3917,31 +3227,13 @@
           <w:szCs w:val="20"/>
         </w:rPr>
       </w:pPr>
-      <w:proofErr w:type="spellStart"/>
-      <w:r>
-        <w:rPr>
-          <w:sz w:val="20"/>
-          <w:szCs w:val="20"/>
-        </w:rPr>
-        <w:t>Void</w:t>
-      </w:r>
-      <w:proofErr w:type="spellEnd"/>
-      <w:r>
-        <w:rPr>
-          <w:sz w:val="20"/>
-          <w:szCs w:val="20"/>
-        </w:rPr>
-        <w:t xml:space="preserve"> </w:t>
-      </w:r>
-      <w:proofErr w:type="spellStart"/>
-      <w:r>
-        <w:rPr>
-          <w:sz w:val="20"/>
-          <w:szCs w:val="20"/>
-        </w:rPr>
-        <w:t>set_ships_stats</w:t>
-      </w:r>
-      <w:proofErr w:type="spellEnd"/>
+      <w:r>
+        <w:rPr>
+          <w:sz w:val="20"/>
+          <w:szCs w:val="20"/>
+        </w:rPr>
+        <w:t>Void set_ships_stats</w:t>
+      </w:r>
     </w:p>
     <w:p>
       <w:pPr>
@@ -3961,32 +3253,7 @@
           <w:sz w:val="20"/>
           <w:szCs w:val="20"/>
         </w:rPr>
-        <w:t xml:space="preserve">Wertet </w:t>
-      </w:r>
-      <w:proofErr w:type="spellStart"/>
-      <w:proofErr w:type="gramStart"/>
-      <w:r>
-        <w:rPr>
-          <w:sz w:val="20"/>
-          <w:szCs w:val="20"/>
-        </w:rPr>
-        <w:t>ships</w:t>
-      </w:r>
-      <w:proofErr w:type="spellEnd"/>
-      <w:r>
-        <w:rPr>
-          <w:sz w:val="20"/>
-          <w:szCs w:val="20"/>
-        </w:rPr>
-        <w:t>[</w:t>
-      </w:r>
-      <w:proofErr w:type="gramEnd"/>
-      <w:r>
-        <w:rPr>
-          <w:sz w:val="20"/>
-          <w:szCs w:val="20"/>
-        </w:rPr>
-        <w:t xml:space="preserve">] aus und extrahiert die Schiffstypen </w:t>
+        <w:t xml:space="preserve">Wertet ships[] aus und extrahiert die Schiffstypen </w:t>
       </w:r>
     </w:p>
     <w:p>
@@ -4002,31 +3269,13 @@
           <w:szCs w:val="20"/>
         </w:rPr>
       </w:pPr>
-      <w:proofErr w:type="spellStart"/>
-      <w:r>
-        <w:rPr>
-          <w:sz w:val="20"/>
-          <w:szCs w:val="20"/>
-        </w:rPr>
-        <w:t>Void</w:t>
-      </w:r>
-      <w:proofErr w:type="spellEnd"/>
-      <w:r>
-        <w:rPr>
-          <w:sz w:val="20"/>
-          <w:szCs w:val="20"/>
-        </w:rPr>
-        <w:t xml:space="preserve"> </w:t>
-      </w:r>
-      <w:proofErr w:type="spellStart"/>
-      <w:r>
-        <w:rPr>
-          <w:sz w:val="20"/>
-          <w:szCs w:val="20"/>
-        </w:rPr>
-        <w:t>update_stats</w:t>
-      </w:r>
-      <w:proofErr w:type="spellEnd"/>
+      <w:r>
+        <w:rPr>
+          <w:sz w:val="20"/>
+          <w:szCs w:val="20"/>
+        </w:rPr>
+        <w:t>Void update_stats</w:t>
+      </w:r>
     </w:p>
     <w:p>
       <w:pPr>
@@ -4046,23 +3295,7 @@
           <w:sz w:val="20"/>
           <w:szCs w:val="20"/>
         </w:rPr>
-        <w:t xml:space="preserve">Erhöht die </w:t>
-      </w:r>
-      <w:proofErr w:type="spellStart"/>
-      <w:r>
-        <w:rPr>
-          <w:sz w:val="20"/>
-          <w:szCs w:val="20"/>
-        </w:rPr>
-        <w:t>Stats</w:t>
-      </w:r>
-      <w:proofErr w:type="spellEnd"/>
-      <w:r>
-        <w:rPr>
-          <w:sz w:val="20"/>
-          <w:szCs w:val="20"/>
-        </w:rPr>
-        <w:t xml:space="preserve"> je nach getroffener Schiffsklasse</w:t>
+        <w:t>Erhöht die Stats je nach getroffener Schiffsklasse</w:t>
       </w:r>
     </w:p>
     <w:p>
@@ -4078,31 +3311,13 @@
           <w:szCs w:val="20"/>
         </w:rPr>
       </w:pPr>
-      <w:proofErr w:type="spellStart"/>
-      <w:r>
-        <w:rPr>
-          <w:sz w:val="20"/>
-          <w:szCs w:val="20"/>
-        </w:rPr>
-        <w:t>Void</w:t>
-      </w:r>
-      <w:proofErr w:type="spellEnd"/>
-      <w:r>
-        <w:rPr>
-          <w:sz w:val="20"/>
-          <w:szCs w:val="20"/>
-        </w:rPr>
-        <w:t xml:space="preserve"> </w:t>
-      </w:r>
-      <w:proofErr w:type="spellStart"/>
-      <w:r>
-        <w:rPr>
-          <w:sz w:val="20"/>
-          <w:szCs w:val="20"/>
-        </w:rPr>
-        <w:t>reset_battleground</w:t>
-      </w:r>
-      <w:proofErr w:type="spellEnd"/>
+      <w:r>
+        <w:rPr>
+          <w:sz w:val="20"/>
+          <w:szCs w:val="20"/>
+        </w:rPr>
+        <w:t>Void reset_battleground</w:t>
+      </w:r>
     </w:p>
     <w:p>
       <w:pPr>
@@ -4138,31 +3353,13 @@
           <w:szCs w:val="20"/>
         </w:rPr>
       </w:pPr>
-      <w:proofErr w:type="spellStart"/>
-      <w:r>
-        <w:rPr>
-          <w:sz w:val="20"/>
-          <w:szCs w:val="20"/>
-        </w:rPr>
-        <w:t>Int</w:t>
-      </w:r>
-      <w:proofErr w:type="spellEnd"/>
-      <w:r>
-        <w:rPr>
-          <w:sz w:val="20"/>
-          <w:szCs w:val="20"/>
-        </w:rPr>
-        <w:t xml:space="preserve"> </w:t>
-      </w:r>
-      <w:proofErr w:type="spellStart"/>
-      <w:r>
-        <w:rPr>
-          <w:sz w:val="20"/>
-          <w:szCs w:val="20"/>
-        </w:rPr>
-        <w:t>rand_set_ships</w:t>
-      </w:r>
-      <w:proofErr w:type="spellEnd"/>
+      <w:r>
+        <w:rPr>
+          <w:sz w:val="20"/>
+          <w:szCs w:val="20"/>
+        </w:rPr>
+        <w:t>Int rand_set_ships</w:t>
+      </w:r>
     </w:p>
     <w:p>
       <w:pPr>
@@ -4203,23 +3400,7 @@
           <w:sz w:val="20"/>
           <w:szCs w:val="20"/>
         </w:rPr>
-        <w:t xml:space="preserve">Ruft hierzu </w:t>
-      </w:r>
-      <w:proofErr w:type="spellStart"/>
-      <w:r>
-        <w:rPr>
-          <w:sz w:val="20"/>
-          <w:szCs w:val="20"/>
-        </w:rPr>
-        <w:t>set_ship</w:t>
-      </w:r>
-      <w:proofErr w:type="spellEnd"/>
-      <w:r>
-        <w:rPr>
-          <w:sz w:val="20"/>
-          <w:szCs w:val="20"/>
-        </w:rPr>
-        <w:t xml:space="preserve"> auf</w:t>
+        <w:t>Ruft hierzu set_ship auf</w:t>
       </w:r>
     </w:p>
     <w:p>
@@ -4235,31 +3416,13 @@
           <w:szCs w:val="20"/>
         </w:rPr>
       </w:pPr>
-      <w:proofErr w:type="spellStart"/>
-      <w:r>
-        <w:rPr>
-          <w:sz w:val="20"/>
-          <w:szCs w:val="20"/>
-        </w:rPr>
-        <w:t>Int</w:t>
-      </w:r>
-      <w:proofErr w:type="spellEnd"/>
-      <w:r>
-        <w:rPr>
-          <w:sz w:val="20"/>
-          <w:szCs w:val="20"/>
-        </w:rPr>
-        <w:t xml:space="preserve"> </w:t>
-      </w:r>
-      <w:proofErr w:type="spellStart"/>
-      <w:r>
-        <w:rPr>
-          <w:sz w:val="20"/>
-          <w:szCs w:val="20"/>
-        </w:rPr>
-        <w:t>set_ship</w:t>
-      </w:r>
-      <w:proofErr w:type="spellEnd"/>
+      <w:r>
+        <w:rPr>
+          <w:sz w:val="20"/>
+          <w:szCs w:val="20"/>
+        </w:rPr>
+        <w:t>Int set_ship</w:t>
+      </w:r>
     </w:p>
     <w:p>
       <w:pPr>
@@ -4316,31 +3479,13 @@
           <w:szCs w:val="20"/>
         </w:rPr>
       </w:pPr>
-      <w:proofErr w:type="spellStart"/>
-      <w:r>
-        <w:rPr>
-          <w:sz w:val="20"/>
-          <w:szCs w:val="20"/>
-        </w:rPr>
-        <w:t>Int</w:t>
-      </w:r>
-      <w:proofErr w:type="spellEnd"/>
-      <w:r>
-        <w:rPr>
-          <w:sz w:val="20"/>
-          <w:szCs w:val="20"/>
-        </w:rPr>
-        <w:t xml:space="preserve"> </w:t>
-      </w:r>
-      <w:proofErr w:type="spellStart"/>
-      <w:r>
-        <w:rPr>
-          <w:sz w:val="20"/>
-          <w:szCs w:val="20"/>
-        </w:rPr>
-        <w:t>ship_mass_validation</w:t>
-      </w:r>
-      <w:proofErr w:type="spellEnd"/>
+      <w:r>
+        <w:rPr>
+          <w:sz w:val="20"/>
+          <w:szCs w:val="20"/>
+        </w:rPr>
+        <w:t>Int ship_mass_validation</w:t>
+      </w:r>
     </w:p>
     <w:p>
       <w:pPr>
@@ -4397,21 +3542,12 @@
           <w:szCs w:val="20"/>
         </w:rPr>
       </w:pPr>
-      <w:proofErr w:type="spellStart"/>
-      <w:r>
-        <w:rPr>
-          <w:sz w:val="20"/>
-          <w:szCs w:val="20"/>
-        </w:rPr>
-        <w:t>Int</w:t>
-      </w:r>
-      <w:proofErr w:type="spellEnd"/>
-      <w:r>
-        <w:rPr>
-          <w:sz w:val="20"/>
-          <w:szCs w:val="20"/>
-        </w:rPr>
-        <w:t xml:space="preserve"> shoot</w:t>
+      <w:r>
+        <w:rPr>
+          <w:sz w:val="20"/>
+          <w:szCs w:val="20"/>
+        </w:rPr>
+        <w:t>Int shoot</w:t>
       </w:r>
     </w:p>
     <w:p>
@@ -4469,31 +3605,13 @@
           <w:szCs w:val="20"/>
         </w:rPr>
       </w:pPr>
-      <w:proofErr w:type="spellStart"/>
-      <w:r>
-        <w:rPr>
-          <w:sz w:val="20"/>
-          <w:szCs w:val="20"/>
-        </w:rPr>
-        <w:t>Int</w:t>
-      </w:r>
-      <w:proofErr w:type="spellEnd"/>
-      <w:r>
-        <w:rPr>
-          <w:sz w:val="20"/>
-          <w:szCs w:val="20"/>
-        </w:rPr>
-        <w:t xml:space="preserve"> </w:t>
-      </w:r>
-      <w:proofErr w:type="spellStart"/>
-      <w:r>
-        <w:rPr>
-          <w:sz w:val="20"/>
-          <w:szCs w:val="20"/>
-        </w:rPr>
-        <w:t>check_downed</w:t>
-      </w:r>
-      <w:proofErr w:type="spellEnd"/>
+      <w:r>
+        <w:rPr>
+          <w:sz w:val="20"/>
+          <w:szCs w:val="20"/>
+        </w:rPr>
+        <w:t>Int check_downed</w:t>
+      </w:r>
     </w:p>
     <w:p>
       <w:pPr>
@@ -4534,39 +3652,7 @@
           <w:sz w:val="20"/>
           <w:szCs w:val="20"/>
         </w:rPr>
-        <w:t xml:space="preserve">Ruft hierzu </w:t>
-      </w:r>
-      <w:proofErr w:type="spellStart"/>
-      <w:r>
-        <w:rPr>
-          <w:sz w:val="20"/>
-          <w:szCs w:val="20"/>
-        </w:rPr>
-        <w:t>check_downed_helper</w:t>
-      </w:r>
-      <w:proofErr w:type="spellEnd"/>
-      <w:r>
-        <w:rPr>
-          <w:sz w:val="20"/>
-          <w:szCs w:val="20"/>
-        </w:rPr>
-        <w:t xml:space="preserve"> (Hilfsmethode, hier nicht aufgeführt) und </w:t>
-      </w:r>
-      <w:proofErr w:type="spellStart"/>
-      <w:r>
-        <w:rPr>
-          <w:sz w:val="20"/>
-          <w:szCs w:val="20"/>
-        </w:rPr>
-        <w:t>downed_maker</w:t>
-      </w:r>
-      <w:proofErr w:type="spellEnd"/>
-      <w:r>
-        <w:rPr>
-          <w:sz w:val="20"/>
-          <w:szCs w:val="20"/>
-        </w:rPr>
-        <w:t xml:space="preserve"> auf</w:t>
+        <w:t>Ruft hierzu check_downed_helper (Hilfsmethode, hier nicht aufgeführt) und downed_maker auf</w:t>
       </w:r>
     </w:p>
     <w:p>
@@ -4603,31 +3689,13 @@
           <w:szCs w:val="20"/>
         </w:rPr>
       </w:pPr>
-      <w:proofErr w:type="spellStart"/>
-      <w:r>
-        <w:rPr>
-          <w:sz w:val="20"/>
-          <w:szCs w:val="20"/>
-        </w:rPr>
-        <w:t>Int</w:t>
-      </w:r>
-      <w:proofErr w:type="spellEnd"/>
-      <w:r>
-        <w:rPr>
-          <w:sz w:val="20"/>
-          <w:szCs w:val="20"/>
-        </w:rPr>
-        <w:t xml:space="preserve"> </w:t>
-      </w:r>
-      <w:proofErr w:type="spellStart"/>
-      <w:r>
-        <w:rPr>
-          <w:sz w:val="20"/>
-          <w:szCs w:val="20"/>
-        </w:rPr>
-        <w:t>downed_maker</w:t>
-      </w:r>
-      <w:proofErr w:type="spellEnd"/>
+      <w:r>
+        <w:rPr>
+          <w:sz w:val="20"/>
+          <w:szCs w:val="20"/>
+        </w:rPr>
+        <w:t>Int downed_maker</w:t>
+      </w:r>
     </w:p>
     <w:p>
       <w:pPr>
@@ -4647,17 +3715,8 @@
           <w:sz w:val="20"/>
           <w:szCs w:val="20"/>
         </w:rPr>
-        <w:t>Setzt ein Schiff rekursiv auf (D)</w:t>
-      </w:r>
-      <w:proofErr w:type="spellStart"/>
-      <w:r>
-        <w:rPr>
-          <w:sz w:val="20"/>
-          <w:szCs w:val="20"/>
-        </w:rPr>
-        <w:t>owned</w:t>
-      </w:r>
-      <w:proofErr w:type="spellEnd"/>
+        <w:t>Setzt ein Schiff rekursiv auf (D)owned</w:t>
+      </w:r>
     </w:p>
     <w:p>
       <w:pPr>
@@ -4672,31 +3731,13 @@
           <w:szCs w:val="20"/>
         </w:rPr>
       </w:pPr>
-      <w:proofErr w:type="spellStart"/>
-      <w:r>
-        <w:rPr>
-          <w:sz w:val="20"/>
-          <w:szCs w:val="20"/>
-        </w:rPr>
-        <w:t>Int</w:t>
-      </w:r>
-      <w:proofErr w:type="spellEnd"/>
-      <w:r>
-        <w:rPr>
-          <w:sz w:val="20"/>
-          <w:szCs w:val="20"/>
-        </w:rPr>
-        <w:t xml:space="preserve"> </w:t>
-      </w:r>
-      <w:proofErr w:type="spellStart"/>
-      <w:r>
-        <w:rPr>
-          <w:sz w:val="20"/>
-          <w:szCs w:val="20"/>
-        </w:rPr>
-        <w:t>is_end_game</w:t>
-      </w:r>
-      <w:proofErr w:type="spellEnd"/>
+      <w:r>
+        <w:rPr>
+          <w:sz w:val="20"/>
+          <w:szCs w:val="20"/>
+        </w:rPr>
+        <w:t>Int is_end_game</w:t>
+      </w:r>
     </w:p>
     <w:p>
       <w:pPr>
@@ -4753,31 +3794,13 @@
           <w:szCs w:val="20"/>
         </w:rPr>
       </w:pPr>
-      <w:proofErr w:type="spellStart"/>
-      <w:r>
-        <w:rPr>
-          <w:sz w:val="20"/>
-          <w:szCs w:val="20"/>
-        </w:rPr>
-        <w:t>Int</w:t>
-      </w:r>
-      <w:proofErr w:type="spellEnd"/>
-      <w:r>
-        <w:rPr>
-          <w:sz w:val="20"/>
-          <w:szCs w:val="20"/>
-        </w:rPr>
-        <w:t xml:space="preserve"> </w:t>
-      </w:r>
-      <w:proofErr w:type="spellStart"/>
-      <w:r>
-        <w:rPr>
-          <w:sz w:val="20"/>
-          <w:szCs w:val="20"/>
-        </w:rPr>
-        <w:t>compare</w:t>
-      </w:r>
-      <w:proofErr w:type="spellEnd"/>
+      <w:r>
+        <w:rPr>
+          <w:sz w:val="20"/>
+          <w:szCs w:val="20"/>
+        </w:rPr>
+        <w:t>Int compare</w:t>
+      </w:r>
     </w:p>
     <w:p>
       <w:pPr>
@@ -4797,48 +3820,7 @@
           <w:sz w:val="20"/>
           <w:szCs w:val="20"/>
         </w:rPr>
-        <w:t xml:space="preserve">Vergleichsfunktion für </w:t>
-      </w:r>
-      <w:proofErr w:type="spellStart"/>
-      <w:r>
-        <w:rPr>
-          <w:sz w:val="20"/>
-          <w:szCs w:val="20"/>
-        </w:rPr>
-        <w:t>qsort</w:t>
-      </w:r>
-      <w:proofErr w:type="spellEnd"/>
-      <w:r>
-        <w:rPr>
-          <w:sz w:val="20"/>
-          <w:szCs w:val="20"/>
-        </w:rPr>
-        <w:t xml:space="preserve"> in </w:t>
-      </w:r>
-      <w:proofErr w:type="spellStart"/>
-      <w:proofErr w:type="gramStart"/>
-      <w:r>
-        <w:rPr>
-          <w:sz w:val="20"/>
-          <w:szCs w:val="20"/>
-        </w:rPr>
-        <w:t>main</w:t>
-      </w:r>
-      <w:proofErr w:type="spellEnd"/>
-      <w:r>
-        <w:rPr>
-          <w:sz w:val="20"/>
-          <w:szCs w:val="20"/>
-        </w:rPr>
-        <w:t>(</w:t>
-      </w:r>
-      <w:proofErr w:type="gramEnd"/>
-      <w:r>
-        <w:rPr>
-          <w:sz w:val="20"/>
-          <w:szCs w:val="20"/>
-        </w:rPr>
-        <w:t>) Vgl. http://www.cplusplus.com/reference/cstdlib/qsort/</w:t>
+        <w:t>Vergleichsfunktion für qsort in main() Vgl. http://www.cplusplus.com/reference/cstdlib/qsort/</w:t>
       </w:r>
     </w:p>
     <w:p>
@@ -7455,7 +6437,7 @@
 </file>
 
 <file path=customXml/itemProps1.xml><?xml version="1.0" encoding="utf-8"?>
-<ds:datastoreItem xmlns:ds="http://schemas.openxmlformats.org/officeDocument/2006/customXml" ds:itemID="{D561C69F-C7F4-4396-B268-944E60A4C289}">
+<ds:datastoreItem xmlns:ds="http://schemas.openxmlformats.org/officeDocument/2006/customXml" ds:itemID="{2248DDDD-7E3F-4C5C-A5C5-92A9194328A0}">
   <ds:schemaRefs>
     <ds:schemaRef ds:uri="http://schemas.openxmlformats.org/officeDocument/2006/bibliography"/>
   </ds:schemaRefs>

</xml_diff>